<commit_message>
Thêm Testcase vào Baocao
</commit_message>
<xml_diff>
--- a/Baocao.docx
+++ b/Baocao.docx
@@ -8819,8 +8819,6 @@
         </w:rPr>
         <w:t>.emitData</w:t>
       </w:r>
-      <w:bookmarkStart w:id="14" w:name="_GoBack"/>
-      <w:bookmarkEnd w:id="14"/>
       <w:r>
         <w:rPr>
           <w:rFonts w:ascii="Arial" w:hAnsi="Arial" w:cs="Arial"/>
@@ -8852,7 +8850,7 @@
           <w:u w:val="single"/>
         </w:rPr>
       </w:pPr>
-      <w:bookmarkStart w:id="15" w:name="_Toc484526556"/>
+      <w:bookmarkStart w:id="14" w:name="_Toc484526556"/>
       <w:r>
         <w:rPr>
           <w:rFonts w:ascii="Arial" w:hAnsi="Arial" w:cs="Arial"/>
@@ -8862,7 +8860,7 @@
         </w:rPr>
         <w:t>Hướng dẫn sử dụng:</w:t>
       </w:r>
-      <w:bookmarkEnd w:id="15"/>
+      <w:bookmarkEnd w:id="14"/>
     </w:p>
     <w:p>
       <w:pPr>
@@ -8878,7 +8876,7 @@
           <w:u w:val="single"/>
         </w:rPr>
       </w:pPr>
-      <w:bookmarkStart w:id="16" w:name="_Toc484526557"/>
+      <w:bookmarkStart w:id="15" w:name="_Toc484526557"/>
       <w:r>
         <w:rPr>
           <w:rFonts w:ascii="Arial" w:hAnsi="Arial" w:cs="Arial"/>
@@ -8888,7 +8886,7 @@
         </w:rPr>
         <w:t>Console:</w:t>
       </w:r>
-      <w:bookmarkEnd w:id="16"/>
+      <w:bookmarkEnd w:id="15"/>
     </w:p>
     <w:p>
       <w:pPr>
@@ -9243,7 +9241,7 @@
           <w:u w:val="single"/>
         </w:rPr>
       </w:pPr>
-      <w:bookmarkStart w:id="17" w:name="_Toc484526558"/>
+      <w:bookmarkStart w:id="16" w:name="_Toc484526558"/>
       <w:r>
         <w:rPr>
           <w:rFonts w:ascii="Arial" w:hAnsi="Arial" w:cs="Arial"/>
@@ -9253,7 +9251,7 @@
         </w:rPr>
         <w:t>Giao diện GUI:</w:t>
       </w:r>
-      <w:bookmarkEnd w:id="17"/>
+      <w:bookmarkEnd w:id="16"/>
     </w:p>
     <w:p>
       <w:pPr>
@@ -10022,6 +10020,27 @@
     </w:p>
     <w:p>
       <w:pPr>
+        <w:rPr>
+          <w:rFonts w:ascii="Arial" w:eastAsiaTheme="majorEastAsia" w:hAnsi="Arial" w:cs="Arial"/>
+          <w:color w:val="2F5496" w:themeColor="accent1" w:themeShade="BF"/>
+          <w:sz w:val="40"/>
+          <w:szCs w:val="40"/>
+          <w:u w:val="single"/>
+        </w:rPr>
+      </w:pPr>
+      <w:bookmarkStart w:id="17" w:name="_Toc484526559"/>
+      <w:r>
+        <w:rPr>
+          <w:rFonts w:ascii="Arial" w:hAnsi="Arial" w:cs="Arial"/>
+          <w:sz w:val="40"/>
+          <w:szCs w:val="40"/>
+          <w:u w:val="single"/>
+        </w:rPr>
+        <w:br w:type="page"/>
+      </w:r>
+    </w:p>
+    <w:p>
+      <w:pPr>
         <w:pStyle w:val="u1"/>
         <w:numPr>
           <w:ilvl w:val="0"/>
@@ -10034,7 +10053,8 @@
           <w:u w:val="single"/>
         </w:rPr>
       </w:pPr>
-      <w:bookmarkStart w:id="18" w:name="_Toc484526559"/>
+      <w:bookmarkStart w:id="18" w:name="_GoBack"/>
+      <w:bookmarkEnd w:id="18"/>
       <w:r>
         <w:rPr>
           <w:rFonts w:ascii="Arial" w:hAnsi="Arial" w:cs="Arial"/>
@@ -10042,9 +10062,10 @@
           <w:szCs w:val="40"/>
           <w:u w:val="single"/>
         </w:rPr>
+        <w:lastRenderedPageBreak/>
         <w:t>Kết quả:</w:t>
       </w:r>
-      <w:bookmarkEnd w:id="18"/>
+      <w:bookmarkEnd w:id="17"/>
     </w:p>
     <w:p>
       <w:pPr>
@@ -10074,31 +10095,2213 @@
     </w:p>
     <w:p>
       <w:pPr>
-        <w:pStyle w:val="oancuaDanhsach"/>
-        <w:ind w:left="639"/>
-        <w:rPr>
-          <w:rFonts w:ascii="Arial" w:hAnsi="Arial" w:cs="Arial"/>
-        </w:rPr>
-      </w:pPr>
-      <w:r>
-        <w:rPr>
-          <w:rFonts w:ascii="Arial" w:hAnsi="Arial" w:cs="Arial"/>
-        </w:rPr>
-        <w:t xml:space="preserve">Xem file </w:t>
-      </w:r>
-      <w:r>
-        <w:rPr>
-          <w:rFonts w:ascii="Arial" w:hAnsi="Arial" w:cs="Arial"/>
+        <w:ind w:left="360"/>
+        <w:jc w:val="center"/>
+        <w:rPr>
           <w:b/>
-        </w:rPr>
-        <w:t>Testcase.docx</w:t>
-      </w:r>
-      <w:r>
-        <w:rPr>
-          <w:rFonts w:ascii="Arial" w:hAnsi="Arial" w:cs="Arial"/>
-        </w:rPr>
-        <w:t xml:space="preserve"> đính kèm.</w:t>
-      </w:r>
+          <w:sz w:val="30"/>
+          <w:szCs w:val="30"/>
+          <w:u w:val="single"/>
+        </w:rPr>
+      </w:pPr>
+      <w:r>
+        <w:rPr>
+          <w:b/>
+          <w:sz w:val="30"/>
+          <w:szCs w:val="30"/>
+          <w:u w:val="single"/>
+        </w:rPr>
+        <w:t xml:space="preserve">Trên </w:t>
+      </w:r>
+      <w:r>
+        <w:rPr>
+          <w:b/>
+          <w:sz w:val="30"/>
+          <w:szCs w:val="30"/>
+          <w:u w:val="single"/>
+        </w:rPr>
+        <w:t>GUI</w:t>
+      </w:r>
+    </w:p>
+    <w:p>
+      <w:pPr>
+        <w:pStyle w:val="oancuaDanhsach"/>
+        <w:numPr>
+          <w:ilvl w:val="0"/>
+          <w:numId w:val="14"/>
+        </w:numPr>
+        <w:rPr>
+          <w:u w:val="single"/>
+        </w:rPr>
+      </w:pPr>
+      <w:r>
+        <w:rPr>
+          <w:u w:val="single"/>
+        </w:rPr>
+        <w:t>Chọn một vùng trên màn hình và phóng to khu hang nằm trong đó:</w:t>
+      </w:r>
+    </w:p>
+    <w:p>
+      <w:pPr>
+        <w:pStyle w:val="oancuaDanhsach"/>
+        <w:numPr>
+          <w:ilvl w:val="0"/>
+          <w:numId w:val="15"/>
+        </w:numPr>
+        <w:rPr>
+          <w:u w:val="single"/>
+        </w:rPr>
+      </w:pPr>
+      <w:r>
+        <w:rPr>
+          <w:u w:val="single"/>
+        </w:rPr>
+        <w:t>Test:</w:t>
+      </w:r>
+    </w:p>
+    <w:p>
+      <w:pPr>
+        <w:pStyle w:val="oancuaDanhsach"/>
+        <w:ind w:left="1080"/>
+      </w:pPr>
+      <w:r>
+        <w:drawing>
+          <wp:inline distT="0" distB="0" distL="0" distR="0" wp14:anchorId="04F70F88" wp14:editId="151B86FC">
+            <wp:extent cx="5943600" cy="3168015"/>
+            <wp:effectExtent l="0" t="0" r="0" b="0"/>
+            <wp:docPr id="17" name="Picture 10" descr="C:\Users\Vinh Ton That\AppData\Local\Microsoft\Windows\INetCache\Content.Word\Screenshot (109).png"/>
+            <wp:cNvGraphicFramePr>
+              <a:graphicFrameLocks xmlns:a="http://schemas.openxmlformats.org/drawingml/2006/main" noChangeAspect="1"/>
+            </wp:cNvGraphicFramePr>
+            <a:graphic xmlns:a="http://schemas.openxmlformats.org/drawingml/2006/main">
+              <a:graphicData uri="http://schemas.openxmlformats.org/drawingml/2006/picture">
+                <pic:pic xmlns:pic="http://schemas.openxmlformats.org/drawingml/2006/picture">
+                  <pic:nvPicPr>
+                    <pic:cNvPr id="0" name="Picture 3" descr="C:\Users\Vinh Ton That\AppData\Local\Microsoft\Windows\INetCache\Content.Word\Screenshot (109).png"/>
+                    <pic:cNvPicPr>
+                      <a:picLocks noChangeAspect="1" noChangeArrowheads="1"/>
+                    </pic:cNvPicPr>
+                  </pic:nvPicPr>
+                  <pic:blipFill>
+                    <a:blip r:embed="rId13">
+                      <a:extLst>
+                        <a:ext uri="{28A0092B-C50C-407E-A947-70E740481C1C}">
+                          <a14:useLocalDpi xmlns:a14="http://schemas.microsoft.com/office/drawing/2010/main" val="0"/>
+                        </a:ext>
+                      </a:extLst>
+                    </a:blip>
+                    <a:srcRect/>
+                    <a:stretch>
+                      <a:fillRect/>
+                    </a:stretch>
+                  </pic:blipFill>
+                  <pic:spPr bwMode="auto">
+                    <a:xfrm>
+                      <a:off x="0" y="0"/>
+                      <a:ext cx="5943600" cy="3168015"/>
+                    </a:xfrm>
+                    <a:prstGeom prst="rect">
+                      <a:avLst/>
+                    </a:prstGeom>
+                    <a:noFill/>
+                    <a:ln>
+                      <a:noFill/>
+                    </a:ln>
+                  </pic:spPr>
+                </pic:pic>
+              </a:graphicData>
+            </a:graphic>
+          </wp:inline>
+        </w:drawing>
+      </w:r>
+    </w:p>
+    <w:p>
+      <w:pPr>
+        <w:pStyle w:val="oancuaDanhsach"/>
+        <w:numPr>
+          <w:ilvl w:val="0"/>
+          <w:numId w:val="15"/>
+        </w:numPr>
+        <w:rPr>
+          <w:u w:val="single"/>
+        </w:rPr>
+      </w:pPr>
+      <w:r>
+        <w:rPr>
+          <w:u w:val="single"/>
+        </w:rPr>
+        <w:t>Kết quả:</w:t>
+      </w:r>
+    </w:p>
+    <w:p>
+      <w:pPr>
+        <w:pStyle w:val="oancuaDanhsach"/>
+        <w:ind w:left="1080"/>
+      </w:pPr>
+      <w:r>
+        <w:drawing>
+          <wp:inline distT="0" distB="0" distL="0" distR="0" wp14:anchorId="5C163C53" wp14:editId="5C1520A1">
+            <wp:extent cx="5943600" cy="3147695"/>
+            <wp:effectExtent l="0" t="0" r="0" b="0"/>
+            <wp:docPr id="22" name="Picture 11" descr="C:\Users\Vinh Ton That\AppData\Local\Microsoft\Windows\INetCache\Content.Word\Screenshot (110).png"/>
+            <wp:cNvGraphicFramePr>
+              <a:graphicFrameLocks xmlns:a="http://schemas.openxmlformats.org/drawingml/2006/main" noChangeAspect="1"/>
+            </wp:cNvGraphicFramePr>
+            <a:graphic xmlns:a="http://schemas.openxmlformats.org/drawingml/2006/main">
+              <a:graphicData uri="http://schemas.openxmlformats.org/drawingml/2006/picture">
+                <pic:pic xmlns:pic="http://schemas.openxmlformats.org/drawingml/2006/picture">
+                  <pic:nvPicPr>
+                    <pic:cNvPr id="0" name="Picture 5" descr="C:\Users\Vinh Ton That\AppData\Local\Microsoft\Windows\INetCache\Content.Word\Screenshot (110).png"/>
+                    <pic:cNvPicPr>
+                      <a:picLocks noChangeAspect="1" noChangeArrowheads="1"/>
+                    </pic:cNvPicPr>
+                  </pic:nvPicPr>
+                  <pic:blipFill>
+                    <a:blip r:embed="rId14">
+                      <a:extLst>
+                        <a:ext uri="{28A0092B-C50C-407E-A947-70E740481C1C}">
+                          <a14:useLocalDpi xmlns:a14="http://schemas.microsoft.com/office/drawing/2010/main" val="0"/>
+                        </a:ext>
+                      </a:extLst>
+                    </a:blip>
+                    <a:srcRect/>
+                    <a:stretch>
+                      <a:fillRect/>
+                    </a:stretch>
+                  </pic:blipFill>
+                  <pic:spPr bwMode="auto">
+                    <a:xfrm>
+                      <a:off x="0" y="0"/>
+                      <a:ext cx="5943600" cy="3147695"/>
+                    </a:xfrm>
+                    <a:prstGeom prst="rect">
+                      <a:avLst/>
+                    </a:prstGeom>
+                    <a:noFill/>
+                    <a:ln>
+                      <a:noFill/>
+                    </a:ln>
+                  </pic:spPr>
+                </pic:pic>
+              </a:graphicData>
+            </a:graphic>
+          </wp:inline>
+        </w:drawing>
+      </w:r>
+    </w:p>
+    <w:p>
+      <w:r>
+        <w:br w:type="page"/>
+      </w:r>
+    </w:p>
+    <w:p>
+      <w:pPr>
+        <w:pStyle w:val="oancuaDanhsach"/>
+        <w:numPr>
+          <w:ilvl w:val="0"/>
+          <w:numId w:val="14"/>
+        </w:numPr>
+      </w:pPr>
+      <w:r>
+        <w:lastRenderedPageBreak/>
+        <w:t>Chọn phóng to một khu vực trong menu Phóng to:</w:t>
+      </w:r>
+    </w:p>
+    <w:p>
+      <w:pPr>
+        <w:pStyle w:val="oancuaDanhsach"/>
+        <w:numPr>
+          <w:ilvl w:val="0"/>
+          <w:numId w:val="15"/>
+        </w:numPr>
+        <w:rPr>
+          <w:u w:val="single"/>
+        </w:rPr>
+      </w:pPr>
+      <w:r>
+        <w:rPr>
+          <w:u w:val="single"/>
+        </w:rPr>
+        <w:t>Test:</w:t>
+      </w:r>
+    </w:p>
+    <w:p>
+      <w:pPr>
+        <w:pStyle w:val="oancuaDanhsach"/>
+        <w:ind w:left="1080"/>
+      </w:pPr>
+      <w:r>
+        <w:drawing>
+          <wp:inline distT="0" distB="0" distL="0" distR="0" wp14:anchorId="3191B095" wp14:editId="3D3013C7">
+            <wp:extent cx="5943600" cy="3341370"/>
+            <wp:effectExtent l="0" t="0" r="0" b="0"/>
+            <wp:docPr id="24" name="Hình ảnh 24"/>
+            <wp:cNvGraphicFramePr>
+              <a:graphicFrameLocks xmlns:a="http://schemas.openxmlformats.org/drawingml/2006/main" noChangeAspect="1"/>
+            </wp:cNvGraphicFramePr>
+            <a:graphic xmlns:a="http://schemas.openxmlformats.org/drawingml/2006/main">
+              <a:graphicData uri="http://schemas.openxmlformats.org/drawingml/2006/picture">
+                <pic:pic xmlns:pic="http://schemas.openxmlformats.org/drawingml/2006/picture">
+                  <pic:nvPicPr>
+                    <pic:cNvPr id="1" name=""/>
+                    <pic:cNvPicPr/>
+                  </pic:nvPicPr>
+                  <pic:blipFill>
+                    <a:blip r:embed="rId27"/>
+                    <a:stretch>
+                      <a:fillRect/>
+                    </a:stretch>
+                  </pic:blipFill>
+                  <pic:spPr>
+                    <a:xfrm>
+                      <a:off x="0" y="0"/>
+                      <a:ext cx="5943600" cy="3341370"/>
+                    </a:xfrm>
+                    <a:prstGeom prst="rect">
+                      <a:avLst/>
+                    </a:prstGeom>
+                  </pic:spPr>
+                </pic:pic>
+              </a:graphicData>
+            </a:graphic>
+          </wp:inline>
+        </w:drawing>
+      </w:r>
+    </w:p>
+    <w:p>
+      <w:pPr>
+        <w:pStyle w:val="oancuaDanhsach"/>
+        <w:numPr>
+          <w:ilvl w:val="0"/>
+          <w:numId w:val="15"/>
+        </w:numPr>
+        <w:rPr>
+          <w:u w:val="single"/>
+        </w:rPr>
+      </w:pPr>
+      <w:r>
+        <w:rPr>
+          <w:u w:val="single"/>
+        </w:rPr>
+        <w:t>Kết quả:</w:t>
+      </w:r>
+    </w:p>
+    <w:p>
+      <w:pPr>
+        <w:pStyle w:val="oancuaDanhsach"/>
+        <w:ind w:left="1080"/>
+        <w:rPr>
+          <w:u w:val="single"/>
+        </w:rPr>
+      </w:pPr>
+      <w:r>
+        <w:drawing>
+          <wp:inline distT="0" distB="0" distL="0" distR="0" wp14:anchorId="7873965A" wp14:editId="055BEB77">
+            <wp:extent cx="5943600" cy="3341370"/>
+            <wp:effectExtent l="0" t="0" r="0" b="0"/>
+            <wp:docPr id="25" name="Hình ảnh 25"/>
+            <wp:cNvGraphicFramePr>
+              <a:graphicFrameLocks xmlns:a="http://schemas.openxmlformats.org/drawingml/2006/main" noChangeAspect="1"/>
+            </wp:cNvGraphicFramePr>
+            <a:graphic xmlns:a="http://schemas.openxmlformats.org/drawingml/2006/main">
+              <a:graphicData uri="http://schemas.openxmlformats.org/drawingml/2006/picture">
+                <pic:pic xmlns:pic="http://schemas.openxmlformats.org/drawingml/2006/picture">
+                  <pic:nvPicPr>
+                    <pic:cNvPr id="1" name=""/>
+                    <pic:cNvPicPr/>
+                  </pic:nvPicPr>
+                  <pic:blipFill>
+                    <a:blip r:embed="rId28"/>
+                    <a:stretch>
+                      <a:fillRect/>
+                    </a:stretch>
+                  </pic:blipFill>
+                  <pic:spPr>
+                    <a:xfrm>
+                      <a:off x="0" y="0"/>
+                      <a:ext cx="5943600" cy="3341370"/>
+                    </a:xfrm>
+                    <a:prstGeom prst="rect">
+                      <a:avLst/>
+                    </a:prstGeom>
+                  </pic:spPr>
+                </pic:pic>
+              </a:graphicData>
+            </a:graphic>
+          </wp:inline>
+        </w:drawing>
+      </w:r>
+    </w:p>
+    <w:p>
+      <w:pPr>
+        <w:rPr>
+          <w:u w:val="single"/>
+        </w:rPr>
+      </w:pPr>
+    </w:p>
+    <w:p>
+      <w:pPr>
+        <w:pStyle w:val="oancuaDanhsach"/>
+        <w:ind w:left="1080"/>
+      </w:pPr>
+    </w:p>
+    <w:p>
+      <w:pPr>
+        <w:rPr>
+          <w:u w:val="single"/>
+        </w:rPr>
+      </w:pPr>
+      <w:r>
+        <w:rPr>
+          <w:u w:val="single"/>
+        </w:rPr>
+        <w:br w:type="page"/>
+      </w:r>
+    </w:p>
+    <w:p>
+      <w:pPr>
+        <w:pStyle w:val="oancuaDanhsach"/>
+        <w:numPr>
+          <w:ilvl w:val="0"/>
+          <w:numId w:val="14"/>
+        </w:numPr>
+        <w:rPr>
+          <w:u w:val="single"/>
+        </w:rPr>
+      </w:pPr>
+      <w:r>
+        <w:rPr>
+          <w:u w:val="single"/>
+        </w:rPr>
+        <w:lastRenderedPageBreak/>
+        <w:t>Kéo thả một kiện hàng từ ô này sang ô khác:</w:t>
+      </w:r>
+    </w:p>
+    <w:p>
+      <w:pPr>
+        <w:pStyle w:val="oancuaDanhsach"/>
+        <w:numPr>
+          <w:ilvl w:val="0"/>
+          <w:numId w:val="15"/>
+        </w:numPr>
+        <w:rPr>
+          <w:u w:val="single"/>
+        </w:rPr>
+      </w:pPr>
+      <w:r>
+        <w:rPr>
+          <w:u w:val="single"/>
+        </w:rPr>
+        <w:t>Test:</w:t>
+      </w:r>
+    </w:p>
+    <w:p>
+      <w:pPr>
+        <w:pStyle w:val="oancuaDanhsach"/>
+        <w:ind w:left="1080"/>
+      </w:pPr>
+      <w:r>
+        <w:drawing>
+          <wp:inline distT="0" distB="0" distL="0" distR="0" wp14:anchorId="3264F5F2" wp14:editId="663C03DA">
+            <wp:extent cx="5943600" cy="3156857"/>
+            <wp:effectExtent l="0" t="0" r="0" b="5715"/>
+            <wp:docPr id="26" name="Picture 1" descr="C:\Users\Vinh Ton That\AppData\Local\Microsoft\Windows\INetCache\Content.Word\Screenshot (114).png"/>
+            <wp:cNvGraphicFramePr>
+              <a:graphicFrameLocks xmlns:a="http://schemas.openxmlformats.org/drawingml/2006/main" noChangeAspect="1"/>
+            </wp:cNvGraphicFramePr>
+            <a:graphic xmlns:a="http://schemas.openxmlformats.org/drawingml/2006/main">
+              <a:graphicData uri="http://schemas.openxmlformats.org/drawingml/2006/picture">
+                <pic:pic xmlns:pic="http://schemas.openxmlformats.org/drawingml/2006/picture">
+                  <pic:nvPicPr>
+                    <pic:cNvPr id="0" name="Picture 1" descr="C:\Users\Vinh Ton That\AppData\Local\Microsoft\Windows\INetCache\Content.Word\Screenshot (114).png"/>
+                    <pic:cNvPicPr>
+                      <a:picLocks noChangeAspect="1" noChangeArrowheads="1"/>
+                    </pic:cNvPicPr>
+                  </pic:nvPicPr>
+                  <pic:blipFill>
+                    <a:blip r:embed="rId29">
+                      <a:extLst>
+                        <a:ext uri="{28A0092B-C50C-407E-A947-70E740481C1C}">
+                          <a14:useLocalDpi xmlns:a14="http://schemas.microsoft.com/office/drawing/2010/main" val="0"/>
+                        </a:ext>
+                      </a:extLst>
+                    </a:blip>
+                    <a:srcRect/>
+                    <a:stretch>
+                      <a:fillRect/>
+                    </a:stretch>
+                  </pic:blipFill>
+                  <pic:spPr bwMode="auto">
+                    <a:xfrm>
+                      <a:off x="0" y="0"/>
+                      <a:ext cx="5943600" cy="3156857"/>
+                    </a:xfrm>
+                    <a:prstGeom prst="rect">
+                      <a:avLst/>
+                    </a:prstGeom>
+                    <a:noFill/>
+                    <a:ln>
+                      <a:noFill/>
+                    </a:ln>
+                  </pic:spPr>
+                </pic:pic>
+              </a:graphicData>
+            </a:graphic>
+          </wp:inline>
+        </w:drawing>
+      </w:r>
+    </w:p>
+    <w:p>
+      <w:pPr>
+        <w:pStyle w:val="oancuaDanhsach"/>
+        <w:numPr>
+          <w:ilvl w:val="0"/>
+          <w:numId w:val="15"/>
+        </w:numPr>
+        <w:rPr>
+          <w:u w:val="single"/>
+        </w:rPr>
+      </w:pPr>
+      <w:r>
+        <w:rPr>
+          <w:u w:val="single"/>
+        </w:rPr>
+        <w:t>Kết quả:</w:t>
+      </w:r>
+    </w:p>
+    <w:p>
+      <w:pPr>
+        <w:pStyle w:val="oancuaDanhsach"/>
+        <w:ind w:left="1080"/>
+      </w:pPr>
+      <w:r>
+        <w:drawing>
+          <wp:inline distT="0" distB="0" distL="0" distR="0" wp14:anchorId="276CB237" wp14:editId="0FFDB0AA">
+            <wp:extent cx="5943600" cy="3182983"/>
+            <wp:effectExtent l="0" t="0" r="0" b="0"/>
+            <wp:docPr id="27" name="Picture 2" descr="C:\Users\Vinh Ton That\AppData\Local\Microsoft\Windows\INetCache\Content.Word\Screenshot (115).png"/>
+            <wp:cNvGraphicFramePr>
+              <a:graphicFrameLocks xmlns:a="http://schemas.openxmlformats.org/drawingml/2006/main" noChangeAspect="1"/>
+            </wp:cNvGraphicFramePr>
+            <a:graphic xmlns:a="http://schemas.openxmlformats.org/drawingml/2006/main">
+              <a:graphicData uri="http://schemas.openxmlformats.org/drawingml/2006/picture">
+                <pic:pic xmlns:pic="http://schemas.openxmlformats.org/drawingml/2006/picture">
+                  <pic:nvPicPr>
+                    <pic:cNvPr id="0" name="Picture 3" descr="C:\Users\Vinh Ton That\AppData\Local\Microsoft\Windows\INetCache\Content.Word\Screenshot (115).png"/>
+                    <pic:cNvPicPr>
+                      <a:picLocks noChangeAspect="1" noChangeArrowheads="1"/>
+                    </pic:cNvPicPr>
+                  </pic:nvPicPr>
+                  <pic:blipFill>
+                    <a:blip r:embed="rId30">
+                      <a:extLst>
+                        <a:ext uri="{28A0092B-C50C-407E-A947-70E740481C1C}">
+                          <a14:useLocalDpi xmlns:a14="http://schemas.microsoft.com/office/drawing/2010/main" val="0"/>
+                        </a:ext>
+                      </a:extLst>
+                    </a:blip>
+                    <a:srcRect/>
+                    <a:stretch>
+                      <a:fillRect/>
+                    </a:stretch>
+                  </pic:blipFill>
+                  <pic:spPr bwMode="auto">
+                    <a:xfrm>
+                      <a:off x="0" y="0"/>
+                      <a:ext cx="5943600" cy="3182983"/>
+                    </a:xfrm>
+                    <a:prstGeom prst="rect">
+                      <a:avLst/>
+                    </a:prstGeom>
+                    <a:noFill/>
+                    <a:ln>
+                      <a:noFill/>
+                    </a:ln>
+                  </pic:spPr>
+                </pic:pic>
+              </a:graphicData>
+            </a:graphic>
+          </wp:inline>
+        </w:drawing>
+      </w:r>
+    </w:p>
+    <w:p>
+      <w:pPr>
+        <w:rPr>
+          <w:u w:val="single"/>
+        </w:rPr>
+      </w:pPr>
+      <w:r>
+        <w:rPr>
+          <w:u w:val="single"/>
+        </w:rPr>
+        <w:br w:type="page"/>
+      </w:r>
+    </w:p>
+    <w:p>
+      <w:pPr>
+        <w:pStyle w:val="oancuaDanhsach"/>
+        <w:numPr>
+          <w:ilvl w:val="0"/>
+          <w:numId w:val="14"/>
+        </w:numPr>
+        <w:rPr>
+          <w:u w:val="single"/>
+        </w:rPr>
+      </w:pPr>
+      <w:r>
+        <w:rPr>
+          <w:u w:val="single"/>
+        </w:rPr>
+        <w:lastRenderedPageBreak/>
+        <w:t>Cập nhật thông tin một kiện hàng:</w:t>
+      </w:r>
+    </w:p>
+    <w:p>
+      <w:pPr>
+        <w:pStyle w:val="oancuaDanhsach"/>
+        <w:numPr>
+          <w:ilvl w:val="0"/>
+          <w:numId w:val="15"/>
+        </w:numPr>
+        <w:rPr>
+          <w:u w:val="single"/>
+        </w:rPr>
+      </w:pPr>
+      <w:r>
+        <w:rPr>
+          <w:u w:val="single"/>
+        </w:rPr>
+        <w:t>Test:</w:t>
+      </w:r>
+    </w:p>
+    <w:p>
+      <w:pPr>
+        <w:pStyle w:val="oancuaDanhsach"/>
+        <w:ind w:left="1080"/>
+      </w:pPr>
+      <w:r>
+        <w:drawing>
+          <wp:inline distT="0" distB="0" distL="0" distR="0" wp14:anchorId="126F2494" wp14:editId="4CDB0BCB">
+            <wp:extent cx="5943600" cy="3148149"/>
+            <wp:effectExtent l="0" t="0" r="0" b="0"/>
+            <wp:docPr id="29" name="Picture 3" descr="C:\Users\Vinh Ton That\AppData\Local\Microsoft\Windows\INetCache\Content.Word\Screenshot (117).png"/>
+            <wp:cNvGraphicFramePr>
+              <a:graphicFrameLocks xmlns:a="http://schemas.openxmlformats.org/drawingml/2006/main" noChangeAspect="1"/>
+            </wp:cNvGraphicFramePr>
+            <a:graphic xmlns:a="http://schemas.openxmlformats.org/drawingml/2006/main">
+              <a:graphicData uri="http://schemas.openxmlformats.org/drawingml/2006/picture">
+                <pic:pic xmlns:pic="http://schemas.openxmlformats.org/drawingml/2006/picture">
+                  <pic:nvPicPr>
+                    <pic:cNvPr id="0" name="Picture 5" descr="C:\Users\Vinh Ton That\AppData\Local\Microsoft\Windows\INetCache\Content.Word\Screenshot (117).png"/>
+                    <pic:cNvPicPr>
+                      <a:picLocks noChangeAspect="1" noChangeArrowheads="1"/>
+                    </pic:cNvPicPr>
+                  </pic:nvPicPr>
+                  <pic:blipFill>
+                    <a:blip r:embed="rId31">
+                      <a:extLst>
+                        <a:ext uri="{28A0092B-C50C-407E-A947-70E740481C1C}">
+                          <a14:useLocalDpi xmlns:a14="http://schemas.microsoft.com/office/drawing/2010/main" val="0"/>
+                        </a:ext>
+                      </a:extLst>
+                    </a:blip>
+                    <a:srcRect/>
+                    <a:stretch>
+                      <a:fillRect/>
+                    </a:stretch>
+                  </pic:blipFill>
+                  <pic:spPr bwMode="auto">
+                    <a:xfrm>
+                      <a:off x="0" y="0"/>
+                      <a:ext cx="5943600" cy="3148149"/>
+                    </a:xfrm>
+                    <a:prstGeom prst="rect">
+                      <a:avLst/>
+                    </a:prstGeom>
+                    <a:noFill/>
+                    <a:ln>
+                      <a:noFill/>
+                    </a:ln>
+                  </pic:spPr>
+                </pic:pic>
+              </a:graphicData>
+            </a:graphic>
+          </wp:inline>
+        </w:drawing>
+      </w:r>
+    </w:p>
+    <w:p>
+      <w:pPr>
+        <w:pStyle w:val="oancuaDanhsach"/>
+        <w:numPr>
+          <w:ilvl w:val="0"/>
+          <w:numId w:val="15"/>
+        </w:numPr>
+        <w:rPr>
+          <w:u w:val="single"/>
+        </w:rPr>
+      </w:pPr>
+      <w:r>
+        <w:rPr>
+          <w:u w:val="single"/>
+        </w:rPr>
+        <w:t>Kết quả:</w:t>
+      </w:r>
+    </w:p>
+    <w:p>
+      <w:pPr>
+        <w:pStyle w:val="oancuaDanhsach"/>
+        <w:ind w:left="1080"/>
+      </w:pPr>
+      <w:r>
+        <w:drawing>
+          <wp:inline distT="0" distB="0" distL="0" distR="0" wp14:anchorId="0A605646" wp14:editId="2CDA61A5">
+            <wp:extent cx="5943600" cy="3178629"/>
+            <wp:effectExtent l="0" t="0" r="0" b="3175"/>
+            <wp:docPr id="30" name="Picture 4" descr="C:\Users\Vinh Ton That\AppData\Local\Microsoft\Windows\INetCache\Content.Word\Screenshot (118).png"/>
+            <wp:cNvGraphicFramePr>
+              <a:graphicFrameLocks xmlns:a="http://schemas.openxmlformats.org/drawingml/2006/main" noChangeAspect="1"/>
+            </wp:cNvGraphicFramePr>
+            <a:graphic xmlns:a="http://schemas.openxmlformats.org/drawingml/2006/main">
+              <a:graphicData uri="http://schemas.openxmlformats.org/drawingml/2006/picture">
+                <pic:pic xmlns:pic="http://schemas.openxmlformats.org/drawingml/2006/picture">
+                  <pic:nvPicPr>
+                    <pic:cNvPr id="0" name="Picture 7" descr="C:\Users\Vinh Ton That\AppData\Local\Microsoft\Windows\INetCache\Content.Word\Screenshot (118).png"/>
+                    <pic:cNvPicPr>
+                      <a:picLocks noChangeAspect="1" noChangeArrowheads="1"/>
+                    </pic:cNvPicPr>
+                  </pic:nvPicPr>
+                  <pic:blipFill>
+                    <a:blip r:embed="rId32">
+                      <a:extLst>
+                        <a:ext uri="{28A0092B-C50C-407E-A947-70E740481C1C}">
+                          <a14:useLocalDpi xmlns:a14="http://schemas.microsoft.com/office/drawing/2010/main" val="0"/>
+                        </a:ext>
+                      </a:extLst>
+                    </a:blip>
+                    <a:srcRect/>
+                    <a:stretch>
+                      <a:fillRect/>
+                    </a:stretch>
+                  </pic:blipFill>
+                  <pic:spPr bwMode="auto">
+                    <a:xfrm>
+                      <a:off x="0" y="0"/>
+                      <a:ext cx="5943600" cy="3178629"/>
+                    </a:xfrm>
+                    <a:prstGeom prst="rect">
+                      <a:avLst/>
+                    </a:prstGeom>
+                    <a:noFill/>
+                    <a:ln>
+                      <a:noFill/>
+                    </a:ln>
+                  </pic:spPr>
+                </pic:pic>
+              </a:graphicData>
+            </a:graphic>
+          </wp:inline>
+        </w:drawing>
+      </w:r>
+    </w:p>
+    <w:p>
+      <w:pPr>
+        <w:rPr>
+          <w:u w:val="single"/>
+        </w:rPr>
+      </w:pPr>
+      <w:r>
+        <w:rPr>
+          <w:u w:val="single"/>
+        </w:rPr>
+        <w:br w:type="page"/>
+      </w:r>
+    </w:p>
+    <w:p>
+      <w:pPr>
+        <w:pStyle w:val="oancuaDanhsach"/>
+        <w:numPr>
+          <w:ilvl w:val="0"/>
+          <w:numId w:val="14"/>
+        </w:numPr>
+        <w:rPr>
+          <w:u w:val="single"/>
+        </w:rPr>
+      </w:pPr>
+      <w:r>
+        <w:rPr>
+          <w:u w:val="single"/>
+        </w:rPr>
+        <w:lastRenderedPageBreak/>
+        <w:t>Di chuyển thành công kiện hàng bằng cách chọn 2 vị trí xuất phát:</w:t>
+      </w:r>
+    </w:p>
+    <w:p>
+      <w:pPr>
+        <w:pStyle w:val="oancuaDanhsach"/>
+        <w:numPr>
+          <w:ilvl w:val="0"/>
+          <w:numId w:val="15"/>
+        </w:numPr>
+        <w:rPr>
+          <w:u w:val="single"/>
+        </w:rPr>
+      </w:pPr>
+      <w:r>
+        <w:rPr>
+          <w:u w:val="single"/>
+        </w:rPr>
+        <w:t>Test:</w:t>
+      </w:r>
+    </w:p>
+    <w:p>
+      <w:pPr>
+        <w:pStyle w:val="oancuaDanhsach"/>
+        <w:ind w:left="1080"/>
+      </w:pPr>
+      <w:r>
+        <w:drawing>
+          <wp:inline distT="0" distB="0" distL="0" distR="0" wp14:anchorId="50E0C2D8" wp14:editId="599FB262">
+            <wp:extent cx="5943600" cy="3139440"/>
+            <wp:effectExtent l="0" t="0" r="0" b="3810"/>
+            <wp:docPr id="34" name="Picture 5" descr="C:\Users\Vinh Ton That\AppData\Local\Microsoft\Windows\INetCache\Content.Word\Screenshot (119).png"/>
+            <wp:cNvGraphicFramePr>
+              <a:graphicFrameLocks xmlns:a="http://schemas.openxmlformats.org/drawingml/2006/main" noChangeAspect="1"/>
+            </wp:cNvGraphicFramePr>
+            <a:graphic xmlns:a="http://schemas.openxmlformats.org/drawingml/2006/main">
+              <a:graphicData uri="http://schemas.openxmlformats.org/drawingml/2006/picture">
+                <pic:pic xmlns:pic="http://schemas.openxmlformats.org/drawingml/2006/picture">
+                  <pic:nvPicPr>
+                    <pic:cNvPr id="0" name="Picture 9" descr="C:\Users\Vinh Ton That\AppData\Local\Microsoft\Windows\INetCache\Content.Word\Screenshot (119).png"/>
+                    <pic:cNvPicPr>
+                      <a:picLocks noChangeAspect="1" noChangeArrowheads="1"/>
+                    </pic:cNvPicPr>
+                  </pic:nvPicPr>
+                  <pic:blipFill>
+                    <a:blip r:embed="rId33">
+                      <a:extLst>
+                        <a:ext uri="{28A0092B-C50C-407E-A947-70E740481C1C}">
+                          <a14:useLocalDpi xmlns:a14="http://schemas.microsoft.com/office/drawing/2010/main" val="0"/>
+                        </a:ext>
+                      </a:extLst>
+                    </a:blip>
+                    <a:srcRect/>
+                    <a:stretch>
+                      <a:fillRect/>
+                    </a:stretch>
+                  </pic:blipFill>
+                  <pic:spPr bwMode="auto">
+                    <a:xfrm>
+                      <a:off x="0" y="0"/>
+                      <a:ext cx="5943600" cy="3139440"/>
+                    </a:xfrm>
+                    <a:prstGeom prst="rect">
+                      <a:avLst/>
+                    </a:prstGeom>
+                    <a:noFill/>
+                    <a:ln>
+                      <a:noFill/>
+                    </a:ln>
+                  </pic:spPr>
+                </pic:pic>
+              </a:graphicData>
+            </a:graphic>
+          </wp:inline>
+        </w:drawing>
+      </w:r>
+    </w:p>
+    <w:p>
+      <w:pPr>
+        <w:pStyle w:val="oancuaDanhsach"/>
+        <w:numPr>
+          <w:ilvl w:val="0"/>
+          <w:numId w:val="15"/>
+        </w:numPr>
+        <w:rPr>
+          <w:u w:val="single"/>
+        </w:rPr>
+      </w:pPr>
+      <w:r>
+        <w:rPr>
+          <w:u w:val="single"/>
+        </w:rPr>
+        <w:t>Kết quả:</w:t>
+      </w:r>
+    </w:p>
+    <w:p>
+      <w:pPr>
+        <w:pStyle w:val="oancuaDanhsach"/>
+      </w:pPr>
+      <w:r>
+        <w:drawing>
+          <wp:inline distT="0" distB="0" distL="0" distR="0" wp14:anchorId="5E8B323D" wp14:editId="1D1349CB">
+            <wp:extent cx="5943600" cy="3156857"/>
+            <wp:effectExtent l="0" t="0" r="0" b="5715"/>
+            <wp:docPr id="35" name="Picture 6" descr="C:\Users\Vinh Ton That\AppData\Local\Microsoft\Windows\INetCache\Content.Word\Screenshot (120).png"/>
+            <wp:cNvGraphicFramePr>
+              <a:graphicFrameLocks xmlns:a="http://schemas.openxmlformats.org/drawingml/2006/main" noChangeAspect="1"/>
+            </wp:cNvGraphicFramePr>
+            <a:graphic xmlns:a="http://schemas.openxmlformats.org/drawingml/2006/main">
+              <a:graphicData uri="http://schemas.openxmlformats.org/drawingml/2006/picture">
+                <pic:pic xmlns:pic="http://schemas.openxmlformats.org/drawingml/2006/picture">
+                  <pic:nvPicPr>
+                    <pic:cNvPr id="0" name="Picture 11" descr="C:\Users\Vinh Ton That\AppData\Local\Microsoft\Windows\INetCache\Content.Word\Screenshot (120).png"/>
+                    <pic:cNvPicPr>
+                      <a:picLocks noChangeAspect="1" noChangeArrowheads="1"/>
+                    </pic:cNvPicPr>
+                  </pic:nvPicPr>
+                  <pic:blipFill>
+                    <a:blip r:embed="rId34">
+                      <a:extLst>
+                        <a:ext uri="{28A0092B-C50C-407E-A947-70E740481C1C}">
+                          <a14:useLocalDpi xmlns:a14="http://schemas.microsoft.com/office/drawing/2010/main" val="0"/>
+                        </a:ext>
+                      </a:extLst>
+                    </a:blip>
+                    <a:srcRect/>
+                    <a:stretch>
+                      <a:fillRect/>
+                    </a:stretch>
+                  </pic:blipFill>
+                  <pic:spPr bwMode="auto">
+                    <a:xfrm>
+                      <a:off x="0" y="0"/>
+                      <a:ext cx="5943600" cy="3156857"/>
+                    </a:xfrm>
+                    <a:prstGeom prst="rect">
+                      <a:avLst/>
+                    </a:prstGeom>
+                    <a:noFill/>
+                    <a:ln>
+                      <a:noFill/>
+                    </a:ln>
+                  </pic:spPr>
+                </pic:pic>
+              </a:graphicData>
+            </a:graphic>
+          </wp:inline>
+        </w:drawing>
+      </w:r>
+    </w:p>
+    <w:p>
+      <w:pPr>
+        <w:pStyle w:val="oancuaDanhsach"/>
+        <w:ind w:left="1080"/>
+      </w:pPr>
+    </w:p>
+    <w:p>
+      <w:pPr>
+        <w:rPr>
+          <w:u w:val="single"/>
+        </w:rPr>
+      </w:pPr>
+      <w:r>
+        <w:rPr>
+          <w:u w:val="single"/>
+        </w:rPr>
+        <w:br w:type="page"/>
+      </w:r>
+    </w:p>
+    <w:p>
+      <w:pPr>
+        <w:pStyle w:val="oancuaDanhsach"/>
+        <w:numPr>
+          <w:ilvl w:val="0"/>
+          <w:numId w:val="14"/>
+        </w:numPr>
+        <w:rPr>
+          <w:u w:val="single"/>
+        </w:rPr>
+      </w:pPr>
+      <w:r>
+        <w:rPr>
+          <w:u w:val="single"/>
+        </w:rPr>
+        <w:lastRenderedPageBreak/>
+        <w:t>Di chuyển thất bại kiện hàng bằng cách chọn 2 vị trí xuất phát:</w:t>
+      </w:r>
+    </w:p>
+    <w:p>
+      <w:pPr>
+        <w:pStyle w:val="oancuaDanhsach"/>
+        <w:numPr>
+          <w:ilvl w:val="0"/>
+          <w:numId w:val="15"/>
+        </w:numPr>
+        <w:rPr>
+          <w:u w:val="single"/>
+        </w:rPr>
+      </w:pPr>
+      <w:r>
+        <w:rPr>
+          <w:u w:val="single"/>
+        </w:rPr>
+        <w:t>Test:</w:t>
+      </w:r>
+    </w:p>
+    <w:p>
+      <w:pPr>
+        <w:pStyle w:val="oancuaDanhsach"/>
+        <w:ind w:left="1080"/>
+      </w:pPr>
+      <w:r>
+        <w:drawing>
+          <wp:inline distT="0" distB="0" distL="0" distR="0" wp14:anchorId="0802BF5A" wp14:editId="6C73818F">
+            <wp:extent cx="5943600" cy="3139440"/>
+            <wp:effectExtent l="0" t="0" r="0" b="3810"/>
+            <wp:docPr id="36" name="Picture 7" descr="C:\Users\Vinh Ton That\AppData\Local\Microsoft\Windows\INetCache\Content.Word\Screenshot (122).png"/>
+            <wp:cNvGraphicFramePr>
+              <a:graphicFrameLocks xmlns:a="http://schemas.openxmlformats.org/drawingml/2006/main" noChangeAspect="1"/>
+            </wp:cNvGraphicFramePr>
+            <a:graphic xmlns:a="http://schemas.openxmlformats.org/drawingml/2006/main">
+              <a:graphicData uri="http://schemas.openxmlformats.org/drawingml/2006/picture">
+                <pic:pic xmlns:pic="http://schemas.openxmlformats.org/drawingml/2006/picture">
+                  <pic:nvPicPr>
+                    <pic:cNvPr id="0" name="Picture 13" descr="C:\Users\Vinh Ton That\AppData\Local\Microsoft\Windows\INetCache\Content.Word\Screenshot (122).png"/>
+                    <pic:cNvPicPr>
+                      <a:picLocks noChangeAspect="1" noChangeArrowheads="1"/>
+                    </pic:cNvPicPr>
+                  </pic:nvPicPr>
+                  <pic:blipFill>
+                    <a:blip r:embed="rId35">
+                      <a:extLst>
+                        <a:ext uri="{28A0092B-C50C-407E-A947-70E740481C1C}">
+                          <a14:useLocalDpi xmlns:a14="http://schemas.microsoft.com/office/drawing/2010/main" val="0"/>
+                        </a:ext>
+                      </a:extLst>
+                    </a:blip>
+                    <a:srcRect/>
+                    <a:stretch>
+                      <a:fillRect/>
+                    </a:stretch>
+                  </pic:blipFill>
+                  <pic:spPr bwMode="auto">
+                    <a:xfrm>
+                      <a:off x="0" y="0"/>
+                      <a:ext cx="5943600" cy="3139440"/>
+                    </a:xfrm>
+                    <a:prstGeom prst="rect">
+                      <a:avLst/>
+                    </a:prstGeom>
+                    <a:noFill/>
+                    <a:ln>
+                      <a:noFill/>
+                    </a:ln>
+                  </pic:spPr>
+                </pic:pic>
+              </a:graphicData>
+            </a:graphic>
+          </wp:inline>
+        </w:drawing>
+      </w:r>
+    </w:p>
+    <w:p>
+      <w:pPr>
+        <w:pStyle w:val="oancuaDanhsach"/>
+        <w:numPr>
+          <w:ilvl w:val="0"/>
+          <w:numId w:val="15"/>
+        </w:numPr>
+        <w:rPr>
+          <w:u w:val="single"/>
+        </w:rPr>
+      </w:pPr>
+      <w:r>
+        <w:rPr>
+          <w:u w:val="single"/>
+        </w:rPr>
+        <w:t>Kết quả:</w:t>
+      </w:r>
+    </w:p>
+    <w:p>
+      <w:pPr>
+        <w:pStyle w:val="oancuaDanhsach"/>
+        <w:ind w:left="1080"/>
+      </w:pPr>
+      <w:r>
+        <w:drawing>
+          <wp:inline distT="0" distB="0" distL="0" distR="0" wp14:anchorId="263E4F0D" wp14:editId="3F6B6231">
+            <wp:extent cx="5943600" cy="3139440"/>
+            <wp:effectExtent l="0" t="0" r="0" b="3810"/>
+            <wp:docPr id="37" name="Picture 8" descr="C:\Users\Vinh Ton That\AppData\Local\Microsoft\Windows\INetCache\Content.Word\Screenshot (123).png"/>
+            <wp:cNvGraphicFramePr>
+              <a:graphicFrameLocks xmlns:a="http://schemas.openxmlformats.org/drawingml/2006/main" noChangeAspect="1"/>
+            </wp:cNvGraphicFramePr>
+            <a:graphic xmlns:a="http://schemas.openxmlformats.org/drawingml/2006/main">
+              <a:graphicData uri="http://schemas.openxmlformats.org/drawingml/2006/picture">
+                <pic:pic xmlns:pic="http://schemas.openxmlformats.org/drawingml/2006/picture">
+                  <pic:nvPicPr>
+                    <pic:cNvPr id="0" name="Picture 15" descr="C:\Users\Vinh Ton That\AppData\Local\Microsoft\Windows\INetCache\Content.Word\Screenshot (123).png"/>
+                    <pic:cNvPicPr>
+                      <a:picLocks noChangeAspect="1" noChangeArrowheads="1"/>
+                    </pic:cNvPicPr>
+                  </pic:nvPicPr>
+                  <pic:blipFill>
+                    <a:blip r:embed="rId36">
+                      <a:extLst>
+                        <a:ext uri="{28A0092B-C50C-407E-A947-70E740481C1C}">
+                          <a14:useLocalDpi xmlns:a14="http://schemas.microsoft.com/office/drawing/2010/main" val="0"/>
+                        </a:ext>
+                      </a:extLst>
+                    </a:blip>
+                    <a:srcRect/>
+                    <a:stretch>
+                      <a:fillRect/>
+                    </a:stretch>
+                  </pic:blipFill>
+                  <pic:spPr bwMode="auto">
+                    <a:xfrm>
+                      <a:off x="0" y="0"/>
+                      <a:ext cx="5943600" cy="3139440"/>
+                    </a:xfrm>
+                    <a:prstGeom prst="rect">
+                      <a:avLst/>
+                    </a:prstGeom>
+                    <a:noFill/>
+                    <a:ln>
+                      <a:noFill/>
+                    </a:ln>
+                  </pic:spPr>
+                </pic:pic>
+              </a:graphicData>
+            </a:graphic>
+          </wp:inline>
+        </w:drawing>
+      </w:r>
+    </w:p>
+    <w:p>
+      <w:pPr>
+        <w:rPr>
+          <w:u w:val="single"/>
+        </w:rPr>
+      </w:pPr>
+      <w:r>
+        <w:rPr>
+          <w:u w:val="single"/>
+        </w:rPr>
+        <w:br w:type="page"/>
+      </w:r>
+    </w:p>
+    <w:p>
+      <w:pPr>
+        <w:pStyle w:val="oancuaDanhsach"/>
+        <w:numPr>
+          <w:ilvl w:val="0"/>
+          <w:numId w:val="14"/>
+        </w:numPr>
+        <w:rPr>
+          <w:u w:val="single"/>
+        </w:rPr>
+      </w:pPr>
+      <w:r>
+        <w:rPr>
+          <w:u w:val="single"/>
+        </w:rPr>
+        <w:lastRenderedPageBreak/>
+        <w:t>Phóng to toàn bộ màn hình:</w:t>
+      </w:r>
+    </w:p>
+    <w:p>
+      <w:pPr>
+        <w:pStyle w:val="oancuaDanhsach"/>
+        <w:numPr>
+          <w:ilvl w:val="0"/>
+          <w:numId w:val="15"/>
+        </w:numPr>
+        <w:rPr>
+          <w:u w:val="single"/>
+        </w:rPr>
+      </w:pPr>
+      <w:r>
+        <w:rPr>
+          <w:u w:val="single"/>
+        </w:rPr>
+        <w:t>Test:</w:t>
+      </w:r>
+    </w:p>
+    <w:p>
+      <w:pPr>
+        <w:pStyle w:val="oancuaDanhsach"/>
+        <w:ind w:left="1080"/>
+      </w:pPr>
+      <w:r>
+        <w:drawing>
+          <wp:inline distT="0" distB="0" distL="0" distR="0" wp14:anchorId="15A2BBAF" wp14:editId="1F06DFCC">
+            <wp:extent cx="5943600" cy="3156857"/>
+            <wp:effectExtent l="0" t="0" r="0" b="5715"/>
+            <wp:docPr id="38" name="Picture 9" descr="C:\Users\Vinh Ton That\AppData\Local\Microsoft\Windows\INetCache\Content.Word\Screenshot (124).png"/>
+            <wp:cNvGraphicFramePr>
+              <a:graphicFrameLocks xmlns:a="http://schemas.openxmlformats.org/drawingml/2006/main" noChangeAspect="1"/>
+            </wp:cNvGraphicFramePr>
+            <a:graphic xmlns:a="http://schemas.openxmlformats.org/drawingml/2006/main">
+              <a:graphicData uri="http://schemas.openxmlformats.org/drawingml/2006/picture">
+                <pic:pic xmlns:pic="http://schemas.openxmlformats.org/drawingml/2006/picture">
+                  <pic:nvPicPr>
+                    <pic:cNvPr id="0" name="Picture 17" descr="C:\Users\Vinh Ton That\AppData\Local\Microsoft\Windows\INetCache\Content.Word\Screenshot (124).png"/>
+                    <pic:cNvPicPr>
+                      <a:picLocks noChangeAspect="1" noChangeArrowheads="1"/>
+                    </pic:cNvPicPr>
+                  </pic:nvPicPr>
+                  <pic:blipFill>
+                    <a:blip r:embed="rId37">
+                      <a:extLst>
+                        <a:ext uri="{28A0092B-C50C-407E-A947-70E740481C1C}">
+                          <a14:useLocalDpi xmlns:a14="http://schemas.microsoft.com/office/drawing/2010/main" val="0"/>
+                        </a:ext>
+                      </a:extLst>
+                    </a:blip>
+                    <a:srcRect/>
+                    <a:stretch>
+                      <a:fillRect/>
+                    </a:stretch>
+                  </pic:blipFill>
+                  <pic:spPr bwMode="auto">
+                    <a:xfrm>
+                      <a:off x="0" y="0"/>
+                      <a:ext cx="5943600" cy="3156857"/>
+                    </a:xfrm>
+                    <a:prstGeom prst="rect">
+                      <a:avLst/>
+                    </a:prstGeom>
+                    <a:noFill/>
+                    <a:ln>
+                      <a:noFill/>
+                    </a:ln>
+                  </pic:spPr>
+                </pic:pic>
+              </a:graphicData>
+            </a:graphic>
+          </wp:inline>
+        </w:drawing>
+      </w:r>
+    </w:p>
+    <w:p>
+      <w:pPr>
+        <w:pStyle w:val="oancuaDanhsach"/>
+        <w:numPr>
+          <w:ilvl w:val="0"/>
+          <w:numId w:val="15"/>
+        </w:numPr>
+        <w:rPr>
+          <w:u w:val="single"/>
+        </w:rPr>
+      </w:pPr>
+      <w:r>
+        <w:rPr>
+          <w:u w:val="single"/>
+        </w:rPr>
+        <w:t>Kết quả:</w:t>
+      </w:r>
+    </w:p>
+    <w:p>
+      <w:pPr>
+        <w:pStyle w:val="oancuaDanhsach"/>
+        <w:ind w:left="1080"/>
+      </w:pPr>
+      <w:r>
+        <w:drawing>
+          <wp:inline distT="0" distB="0" distL="0" distR="0" wp14:anchorId="65C469ED" wp14:editId="3B209A9D">
+            <wp:extent cx="5943600" cy="3156857"/>
+            <wp:effectExtent l="0" t="0" r="0" b="5715"/>
+            <wp:docPr id="39" name="Picture 12" descr="C:\Users\Vinh Ton That\AppData\Local\Microsoft\Windows\INetCache\Content.Word\Screenshot (125).png"/>
+            <wp:cNvGraphicFramePr>
+              <a:graphicFrameLocks xmlns:a="http://schemas.openxmlformats.org/drawingml/2006/main" noChangeAspect="1"/>
+            </wp:cNvGraphicFramePr>
+            <a:graphic xmlns:a="http://schemas.openxmlformats.org/drawingml/2006/main">
+              <a:graphicData uri="http://schemas.openxmlformats.org/drawingml/2006/picture">
+                <pic:pic xmlns:pic="http://schemas.openxmlformats.org/drawingml/2006/picture">
+                  <pic:nvPicPr>
+                    <pic:cNvPr id="0" name="Picture 19" descr="C:\Users\Vinh Ton That\AppData\Local\Microsoft\Windows\INetCache\Content.Word\Screenshot (125).png"/>
+                    <pic:cNvPicPr>
+                      <a:picLocks noChangeAspect="1" noChangeArrowheads="1"/>
+                    </pic:cNvPicPr>
+                  </pic:nvPicPr>
+                  <pic:blipFill>
+                    <a:blip r:embed="rId38">
+                      <a:extLst>
+                        <a:ext uri="{28A0092B-C50C-407E-A947-70E740481C1C}">
+                          <a14:useLocalDpi xmlns:a14="http://schemas.microsoft.com/office/drawing/2010/main" val="0"/>
+                        </a:ext>
+                      </a:extLst>
+                    </a:blip>
+                    <a:srcRect/>
+                    <a:stretch>
+                      <a:fillRect/>
+                    </a:stretch>
+                  </pic:blipFill>
+                  <pic:spPr bwMode="auto">
+                    <a:xfrm>
+                      <a:off x="0" y="0"/>
+                      <a:ext cx="5943600" cy="3156857"/>
+                    </a:xfrm>
+                    <a:prstGeom prst="rect">
+                      <a:avLst/>
+                    </a:prstGeom>
+                    <a:noFill/>
+                    <a:ln>
+                      <a:noFill/>
+                    </a:ln>
+                  </pic:spPr>
+                </pic:pic>
+              </a:graphicData>
+            </a:graphic>
+          </wp:inline>
+        </w:drawing>
+      </w:r>
+    </w:p>
+    <w:p>
+      <w:pPr>
+        <w:rPr>
+          <w:u w:val="single"/>
+        </w:rPr>
+      </w:pPr>
+      <w:r>
+        <w:rPr>
+          <w:u w:val="single"/>
+        </w:rPr>
+        <w:br w:type="page"/>
+      </w:r>
+    </w:p>
+    <w:p>
+      <w:pPr>
+        <w:pStyle w:val="oancuaDanhsach"/>
+        <w:numPr>
+          <w:ilvl w:val="0"/>
+          <w:numId w:val="14"/>
+        </w:numPr>
+        <w:rPr>
+          <w:u w:val="single"/>
+        </w:rPr>
+      </w:pPr>
+      <w:r>
+        <w:rPr>
+          <w:u w:val="single"/>
+        </w:rPr>
+        <w:lastRenderedPageBreak/>
+        <w:t>Thêm một kiện hàng:</w:t>
+      </w:r>
+    </w:p>
+    <w:p>
+      <w:pPr>
+        <w:pStyle w:val="oancuaDanhsach"/>
+        <w:numPr>
+          <w:ilvl w:val="0"/>
+          <w:numId w:val="15"/>
+        </w:numPr>
+        <w:rPr>
+          <w:u w:val="single"/>
+        </w:rPr>
+      </w:pPr>
+      <w:r>
+        <w:rPr>
+          <w:u w:val="single"/>
+        </w:rPr>
+        <w:t>Test:</w:t>
+      </w:r>
+    </w:p>
+    <w:p>
+      <w:pPr>
+        <w:pStyle w:val="oancuaDanhsach"/>
+        <w:ind w:left="1080"/>
+        <w:rPr>
+          <w:u w:val="single"/>
+        </w:rPr>
+      </w:pPr>
+      <w:r>
+        <w:drawing>
+          <wp:inline distT="0" distB="0" distL="0" distR="0" wp14:anchorId="6CD859FD" wp14:editId="430140C3">
+            <wp:extent cx="5943600" cy="3156857"/>
+            <wp:effectExtent l="0" t="0" r="0" b="5715"/>
+            <wp:docPr id="40" name="Picture 13" descr="C:\Users\Vinh Ton That\AppData\Local\Microsoft\Windows\INetCache\Content.Word\Screenshot (126).png"/>
+            <wp:cNvGraphicFramePr>
+              <a:graphicFrameLocks xmlns:a="http://schemas.openxmlformats.org/drawingml/2006/main" noChangeAspect="1"/>
+            </wp:cNvGraphicFramePr>
+            <a:graphic xmlns:a="http://schemas.openxmlformats.org/drawingml/2006/main">
+              <a:graphicData uri="http://schemas.openxmlformats.org/drawingml/2006/picture">
+                <pic:pic xmlns:pic="http://schemas.openxmlformats.org/drawingml/2006/picture">
+                  <pic:nvPicPr>
+                    <pic:cNvPr id="0" name="Picture 21" descr="C:\Users\Vinh Ton That\AppData\Local\Microsoft\Windows\INetCache\Content.Word\Screenshot (126).png"/>
+                    <pic:cNvPicPr>
+                      <a:picLocks noChangeAspect="1" noChangeArrowheads="1"/>
+                    </pic:cNvPicPr>
+                  </pic:nvPicPr>
+                  <pic:blipFill>
+                    <a:blip r:embed="rId39">
+                      <a:extLst>
+                        <a:ext uri="{28A0092B-C50C-407E-A947-70E740481C1C}">
+                          <a14:useLocalDpi xmlns:a14="http://schemas.microsoft.com/office/drawing/2010/main" val="0"/>
+                        </a:ext>
+                      </a:extLst>
+                    </a:blip>
+                    <a:srcRect/>
+                    <a:stretch>
+                      <a:fillRect/>
+                    </a:stretch>
+                  </pic:blipFill>
+                  <pic:spPr bwMode="auto">
+                    <a:xfrm>
+                      <a:off x="0" y="0"/>
+                      <a:ext cx="5943600" cy="3156857"/>
+                    </a:xfrm>
+                    <a:prstGeom prst="rect">
+                      <a:avLst/>
+                    </a:prstGeom>
+                    <a:noFill/>
+                    <a:ln>
+                      <a:noFill/>
+                    </a:ln>
+                  </pic:spPr>
+                </pic:pic>
+              </a:graphicData>
+            </a:graphic>
+          </wp:inline>
+        </w:drawing>
+      </w:r>
+    </w:p>
+    <w:p>
+      <w:pPr>
+        <w:pStyle w:val="oancuaDanhsach"/>
+        <w:numPr>
+          <w:ilvl w:val="0"/>
+          <w:numId w:val="15"/>
+        </w:numPr>
+        <w:rPr>
+          <w:u w:val="single"/>
+        </w:rPr>
+      </w:pPr>
+      <w:r>
+        <w:rPr>
+          <w:u w:val="single"/>
+        </w:rPr>
+        <w:t>Kết quả:</w:t>
+      </w:r>
+    </w:p>
+    <w:p>
+      <w:pPr>
+        <w:pStyle w:val="oancuaDanhsach"/>
+        <w:ind w:left="1080"/>
+        <w:rPr>
+          <w:u w:val="single"/>
+        </w:rPr>
+      </w:pPr>
+      <w:r>
+        <w:drawing>
+          <wp:inline distT="0" distB="0" distL="0" distR="0" wp14:anchorId="221E4A70" wp14:editId="7F1A7D1B">
+            <wp:extent cx="5943600" cy="3169920"/>
+            <wp:effectExtent l="0" t="0" r="0" b="0"/>
+            <wp:docPr id="41" name="Picture 14" descr="C:\Users\Vinh Ton That\AppData\Local\Microsoft\Windows\INetCache\Content.Word\Screenshot (127).png"/>
+            <wp:cNvGraphicFramePr>
+              <a:graphicFrameLocks xmlns:a="http://schemas.openxmlformats.org/drawingml/2006/main" noChangeAspect="1"/>
+            </wp:cNvGraphicFramePr>
+            <a:graphic xmlns:a="http://schemas.openxmlformats.org/drawingml/2006/main">
+              <a:graphicData uri="http://schemas.openxmlformats.org/drawingml/2006/picture">
+                <pic:pic xmlns:pic="http://schemas.openxmlformats.org/drawingml/2006/picture">
+                  <pic:nvPicPr>
+                    <pic:cNvPr id="0" name="Picture 23" descr="C:\Users\Vinh Ton That\AppData\Local\Microsoft\Windows\INetCache\Content.Word\Screenshot (127).png"/>
+                    <pic:cNvPicPr>
+                      <a:picLocks noChangeAspect="1" noChangeArrowheads="1"/>
+                    </pic:cNvPicPr>
+                  </pic:nvPicPr>
+                  <pic:blipFill>
+                    <a:blip r:embed="rId40">
+                      <a:extLst>
+                        <a:ext uri="{28A0092B-C50C-407E-A947-70E740481C1C}">
+                          <a14:useLocalDpi xmlns:a14="http://schemas.microsoft.com/office/drawing/2010/main" val="0"/>
+                        </a:ext>
+                      </a:extLst>
+                    </a:blip>
+                    <a:srcRect/>
+                    <a:stretch>
+                      <a:fillRect/>
+                    </a:stretch>
+                  </pic:blipFill>
+                  <pic:spPr bwMode="auto">
+                    <a:xfrm>
+                      <a:off x="0" y="0"/>
+                      <a:ext cx="5943600" cy="3169920"/>
+                    </a:xfrm>
+                    <a:prstGeom prst="rect">
+                      <a:avLst/>
+                    </a:prstGeom>
+                    <a:noFill/>
+                    <a:ln>
+                      <a:noFill/>
+                    </a:ln>
+                  </pic:spPr>
+                </pic:pic>
+              </a:graphicData>
+            </a:graphic>
+          </wp:inline>
+        </w:drawing>
+      </w:r>
+    </w:p>
+    <w:p>
+      <w:pPr>
+        <w:rPr>
+          <w:u w:val="single"/>
+        </w:rPr>
+      </w:pPr>
+      <w:r>
+        <w:rPr>
+          <w:u w:val="single"/>
+        </w:rPr>
+        <w:br w:type="page"/>
+      </w:r>
+    </w:p>
+    <w:p>
+      <w:pPr>
+        <w:pStyle w:val="oancuaDanhsach"/>
+        <w:numPr>
+          <w:ilvl w:val="0"/>
+          <w:numId w:val="14"/>
+        </w:numPr>
+        <w:rPr>
+          <w:u w:val="single"/>
+        </w:rPr>
+      </w:pPr>
+      <w:r>
+        <w:rPr>
+          <w:u w:val="single"/>
+        </w:rPr>
+        <w:lastRenderedPageBreak/>
+        <w:t>Xóa một kiện hàng:</w:t>
+      </w:r>
+    </w:p>
+    <w:p>
+      <w:pPr>
+        <w:pStyle w:val="oancuaDanhsach"/>
+        <w:numPr>
+          <w:ilvl w:val="0"/>
+          <w:numId w:val="15"/>
+        </w:numPr>
+        <w:rPr>
+          <w:u w:val="single"/>
+        </w:rPr>
+      </w:pPr>
+      <w:r>
+        <w:rPr>
+          <w:u w:val="single"/>
+        </w:rPr>
+        <w:t>Test:</w:t>
+      </w:r>
+    </w:p>
+    <w:p>
+      <w:pPr>
+        <w:pStyle w:val="oancuaDanhsach"/>
+        <w:ind w:left="1080"/>
+        <w:rPr>
+          <w:u w:val="single"/>
+        </w:rPr>
+      </w:pPr>
+      <w:r>
+        <w:drawing>
+          <wp:inline distT="0" distB="0" distL="0" distR="0" wp14:anchorId="363E6D85" wp14:editId="13FC52C6">
+            <wp:extent cx="5943600" cy="3184228"/>
+            <wp:effectExtent l="0" t="0" r="0" b="0"/>
+            <wp:docPr id="15" name="Picture 15" descr="C:\Users\Vinh Ton That\AppData\Local\Microsoft\Windows\INetCache\Content.Word\Screenshot (129).png"/>
+            <wp:cNvGraphicFramePr>
+              <a:graphicFrameLocks xmlns:a="http://schemas.openxmlformats.org/drawingml/2006/main" noChangeAspect="1"/>
+            </wp:cNvGraphicFramePr>
+            <a:graphic xmlns:a="http://schemas.openxmlformats.org/drawingml/2006/main">
+              <a:graphicData uri="http://schemas.openxmlformats.org/drawingml/2006/picture">
+                <pic:pic xmlns:pic="http://schemas.openxmlformats.org/drawingml/2006/picture">
+                  <pic:nvPicPr>
+                    <pic:cNvPr id="0" name="Picture 25" descr="C:\Users\Vinh Ton That\AppData\Local\Microsoft\Windows\INetCache\Content.Word\Screenshot (129).png"/>
+                    <pic:cNvPicPr>
+                      <a:picLocks noChangeAspect="1" noChangeArrowheads="1"/>
+                    </pic:cNvPicPr>
+                  </pic:nvPicPr>
+                  <pic:blipFill>
+                    <a:blip r:embed="rId41">
+                      <a:extLst>
+                        <a:ext uri="{28A0092B-C50C-407E-A947-70E740481C1C}">
+                          <a14:useLocalDpi xmlns:a14="http://schemas.microsoft.com/office/drawing/2010/main" val="0"/>
+                        </a:ext>
+                      </a:extLst>
+                    </a:blip>
+                    <a:srcRect/>
+                    <a:stretch>
+                      <a:fillRect/>
+                    </a:stretch>
+                  </pic:blipFill>
+                  <pic:spPr bwMode="auto">
+                    <a:xfrm>
+                      <a:off x="0" y="0"/>
+                      <a:ext cx="5943600" cy="3184228"/>
+                    </a:xfrm>
+                    <a:prstGeom prst="rect">
+                      <a:avLst/>
+                    </a:prstGeom>
+                    <a:noFill/>
+                    <a:ln>
+                      <a:noFill/>
+                    </a:ln>
+                  </pic:spPr>
+                </pic:pic>
+              </a:graphicData>
+            </a:graphic>
+          </wp:inline>
+        </w:drawing>
+      </w:r>
+    </w:p>
+    <w:p>
+      <w:pPr>
+        <w:pStyle w:val="oancuaDanhsach"/>
+        <w:numPr>
+          <w:ilvl w:val="0"/>
+          <w:numId w:val="15"/>
+        </w:numPr>
+        <w:rPr>
+          <w:u w:val="single"/>
+        </w:rPr>
+      </w:pPr>
+      <w:r>
+        <w:rPr>
+          <w:u w:val="single"/>
+        </w:rPr>
+        <w:t>Kết quả:</w:t>
+      </w:r>
+    </w:p>
+    <w:p>
+      <w:pPr>
+        <w:pStyle w:val="oancuaDanhsach"/>
+        <w:ind w:left="1080"/>
+        <w:rPr>
+          <w:u w:val="single"/>
+        </w:rPr>
+      </w:pPr>
+      <w:r>
+        <w:drawing>
+          <wp:inline distT="0" distB="0" distL="0" distR="0" wp14:anchorId="52002608" wp14:editId="6ABFF245">
+            <wp:extent cx="5943600" cy="3156857"/>
+            <wp:effectExtent l="0" t="0" r="0" b="5715"/>
+            <wp:docPr id="42" name="Picture 16" descr="C:\Users\Vinh Ton That\AppData\Local\Microsoft\Windows\INetCache\Content.Word\Screenshot (130).png"/>
+            <wp:cNvGraphicFramePr>
+              <a:graphicFrameLocks xmlns:a="http://schemas.openxmlformats.org/drawingml/2006/main" noChangeAspect="1"/>
+            </wp:cNvGraphicFramePr>
+            <a:graphic xmlns:a="http://schemas.openxmlformats.org/drawingml/2006/main">
+              <a:graphicData uri="http://schemas.openxmlformats.org/drawingml/2006/picture">
+                <pic:pic xmlns:pic="http://schemas.openxmlformats.org/drawingml/2006/picture">
+                  <pic:nvPicPr>
+                    <pic:cNvPr id="0" name="Picture 27" descr="C:\Users\Vinh Ton That\AppData\Local\Microsoft\Windows\INetCache\Content.Word\Screenshot (130).png"/>
+                    <pic:cNvPicPr>
+                      <a:picLocks noChangeAspect="1" noChangeArrowheads="1"/>
+                    </pic:cNvPicPr>
+                  </pic:nvPicPr>
+                  <pic:blipFill>
+                    <a:blip r:embed="rId42">
+                      <a:extLst>
+                        <a:ext uri="{28A0092B-C50C-407E-A947-70E740481C1C}">
+                          <a14:useLocalDpi xmlns:a14="http://schemas.microsoft.com/office/drawing/2010/main" val="0"/>
+                        </a:ext>
+                      </a:extLst>
+                    </a:blip>
+                    <a:srcRect/>
+                    <a:stretch>
+                      <a:fillRect/>
+                    </a:stretch>
+                  </pic:blipFill>
+                  <pic:spPr bwMode="auto">
+                    <a:xfrm>
+                      <a:off x="0" y="0"/>
+                      <a:ext cx="5943600" cy="3156857"/>
+                    </a:xfrm>
+                    <a:prstGeom prst="rect">
+                      <a:avLst/>
+                    </a:prstGeom>
+                    <a:noFill/>
+                    <a:ln>
+                      <a:noFill/>
+                    </a:ln>
+                  </pic:spPr>
+                </pic:pic>
+              </a:graphicData>
+            </a:graphic>
+          </wp:inline>
+        </w:drawing>
+      </w:r>
+    </w:p>
+    <w:p>
+      <w:pPr>
+        <w:rPr>
+          <w:u w:val="single"/>
+        </w:rPr>
+      </w:pPr>
+      <w:r>
+        <w:rPr>
+          <w:u w:val="single"/>
+        </w:rPr>
+        <w:br w:type="page"/>
+      </w:r>
+    </w:p>
+    <w:p>
+      <w:pPr>
+        <w:pStyle w:val="oancuaDanhsach"/>
+        <w:numPr>
+          <w:ilvl w:val="0"/>
+          <w:numId w:val="14"/>
+        </w:numPr>
+        <w:rPr>
+          <w:u w:val="single"/>
+        </w:rPr>
+      </w:pPr>
+      <w:r>
+        <w:rPr>
+          <w:u w:val="single"/>
+        </w:rPr>
+        <w:lastRenderedPageBreak/>
+        <w:t>Trực tuyến:</w:t>
+      </w:r>
+    </w:p>
+    <w:p>
+      <w:pPr>
+        <w:pStyle w:val="oancuaDanhsach"/>
+        <w:numPr>
+          <w:ilvl w:val="0"/>
+          <w:numId w:val="15"/>
+        </w:numPr>
+        <w:rPr>
+          <w:u w:val="single"/>
+        </w:rPr>
+      </w:pPr>
+      <w:r>
+        <w:rPr>
+          <w:u w:val="single"/>
+        </w:rPr>
+        <w:t>Lỗi khi mất kết nối với máy chủ:</w:t>
+      </w:r>
+    </w:p>
+    <w:p>
+      <w:pPr>
+        <w:pStyle w:val="oancuaDanhsach"/>
+        <w:ind w:left="1080"/>
+        <w:rPr>
+          <w:u w:val="single"/>
+        </w:rPr>
+      </w:pPr>
+      <w:r>
+        <w:drawing>
+          <wp:inline distT="0" distB="0" distL="0" distR="0" wp14:anchorId="60BE3A73" wp14:editId="7CD53181">
+            <wp:extent cx="5943600" cy="3341370"/>
+            <wp:effectExtent l="0" t="0" r="0" b="0"/>
+            <wp:docPr id="43" name="Hình ảnh 43"/>
+            <wp:cNvGraphicFramePr>
+              <a:graphicFrameLocks xmlns:a="http://schemas.openxmlformats.org/drawingml/2006/main" noChangeAspect="1"/>
+            </wp:cNvGraphicFramePr>
+            <a:graphic xmlns:a="http://schemas.openxmlformats.org/drawingml/2006/main">
+              <a:graphicData uri="http://schemas.openxmlformats.org/drawingml/2006/picture">
+                <pic:pic xmlns:pic="http://schemas.openxmlformats.org/drawingml/2006/picture">
+                  <pic:nvPicPr>
+                    <pic:cNvPr id="1" name=""/>
+                    <pic:cNvPicPr/>
+                  </pic:nvPicPr>
+                  <pic:blipFill>
+                    <a:blip r:embed="rId43"/>
+                    <a:stretch>
+                      <a:fillRect/>
+                    </a:stretch>
+                  </pic:blipFill>
+                  <pic:spPr>
+                    <a:xfrm>
+                      <a:off x="0" y="0"/>
+                      <a:ext cx="5943600" cy="3341370"/>
+                    </a:xfrm>
+                    <a:prstGeom prst="rect">
+                      <a:avLst/>
+                    </a:prstGeom>
+                  </pic:spPr>
+                </pic:pic>
+              </a:graphicData>
+            </a:graphic>
+          </wp:inline>
+        </w:drawing>
+      </w:r>
+    </w:p>
+    <w:p>
+      <w:pPr>
+        <w:rPr>
+          <w:u w:val="single"/>
+        </w:rPr>
+      </w:pPr>
+      <w:r>
+        <w:rPr>
+          <w:u w:val="single"/>
+        </w:rPr>
+        <w:br w:type="page"/>
+      </w:r>
+    </w:p>
+    <w:p>
+      <w:pPr>
+        <w:jc w:val="center"/>
+        <w:rPr>
+          <w:b/>
+          <w:sz w:val="30"/>
+          <w:szCs w:val="30"/>
+          <w:u w:val="single"/>
+        </w:rPr>
+      </w:pPr>
+      <w:r>
+        <w:rPr>
+          <w:b/>
+          <w:sz w:val="30"/>
+          <w:szCs w:val="30"/>
+          <w:u w:val="single"/>
+        </w:rPr>
+        <w:lastRenderedPageBreak/>
+        <w:t>Trên</w:t>
+      </w:r>
+      <w:r>
+        <w:rPr>
+          <w:b/>
+          <w:sz w:val="30"/>
+          <w:szCs w:val="30"/>
+          <w:u w:val="single"/>
+        </w:rPr>
+        <w:t xml:space="preserve"> Console</w:t>
+      </w:r>
+    </w:p>
+    <w:p>
+      <w:pPr>
+        <w:pStyle w:val="oancuaDanhsach"/>
+        <w:numPr>
+          <w:ilvl w:val="0"/>
+          <w:numId w:val="16"/>
+        </w:numPr>
+        <w:rPr>
+          <w:u w:val="single"/>
+        </w:rPr>
+      </w:pPr>
+      <w:r>
+        <w:rPr>
+          <w:u w:val="single"/>
+        </w:rPr>
+        <w:t>Đọc dữ liệu từ file input.txt và hiển thị lên màn hình console:</w:t>
+      </w:r>
+    </w:p>
+    <w:p>
+      <w:pPr>
+        <w:pStyle w:val="oancuaDanhsach"/>
+        <w:numPr>
+          <w:ilvl w:val="0"/>
+          <w:numId w:val="15"/>
+        </w:numPr>
+        <w:rPr>
+          <w:u w:val="single"/>
+        </w:rPr>
+      </w:pPr>
+      <w:r>
+        <w:rPr>
+          <w:u w:val="single"/>
+        </w:rPr>
+        <w:t>Kết quả:</w:t>
+      </w:r>
+    </w:p>
+    <w:p>
+      <w:pPr>
+        <w:pStyle w:val="oancuaDanhsach"/>
+        <w:ind w:left="1080"/>
+      </w:pPr>
+      <w:r>
+        <w:drawing>
+          <wp:inline distT="0" distB="0" distL="0" distR="0" wp14:anchorId="19D91900" wp14:editId="38A0E7A6">
+            <wp:extent cx="5943600" cy="5013325"/>
+            <wp:effectExtent l="0" t="0" r="0" b="0"/>
+            <wp:docPr id="23" name="Hình ảnh 23"/>
+            <wp:cNvGraphicFramePr>
+              <a:graphicFrameLocks xmlns:a="http://schemas.openxmlformats.org/drawingml/2006/main" noChangeAspect="1"/>
+            </wp:cNvGraphicFramePr>
+            <a:graphic xmlns:a="http://schemas.openxmlformats.org/drawingml/2006/main">
+              <a:graphicData uri="http://schemas.openxmlformats.org/drawingml/2006/picture">
+                <pic:pic xmlns:pic="http://schemas.openxmlformats.org/drawingml/2006/picture">
+                  <pic:nvPicPr>
+                    <pic:cNvPr id="1" name=""/>
+                    <pic:cNvPicPr/>
+                  </pic:nvPicPr>
+                  <pic:blipFill>
+                    <a:blip r:embed="rId44"/>
+                    <a:stretch>
+                      <a:fillRect/>
+                    </a:stretch>
+                  </pic:blipFill>
+                  <pic:spPr>
+                    <a:xfrm>
+                      <a:off x="0" y="0"/>
+                      <a:ext cx="5943600" cy="5013325"/>
+                    </a:xfrm>
+                    <a:prstGeom prst="rect">
+                      <a:avLst/>
+                    </a:prstGeom>
+                  </pic:spPr>
+                </pic:pic>
+              </a:graphicData>
+            </a:graphic>
+          </wp:inline>
+        </w:drawing>
+      </w:r>
+    </w:p>
+    <w:p>
+      <w:r>
+        <w:br w:type="page"/>
+      </w:r>
+    </w:p>
+    <w:p>
+      <w:pPr>
+        <w:pStyle w:val="oancuaDanhsach"/>
+        <w:numPr>
+          <w:ilvl w:val="0"/>
+          <w:numId w:val="16"/>
+        </w:numPr>
+        <w:rPr>
+          <w:u w:val="single"/>
+        </w:rPr>
+      </w:pPr>
+      <w:r>
+        <w:rPr>
+          <w:u w:val="single"/>
+        </w:rPr>
+        <w:lastRenderedPageBreak/>
+        <w:t xml:space="preserve">Di chuyển </w:t>
+      </w:r>
+      <w:r>
+        <w:rPr>
+          <w:u w:val="single"/>
+        </w:rPr>
+        <w:t>thành công</w:t>
+      </w:r>
+      <w:r>
+        <w:rPr>
+          <w:u w:val="single"/>
+        </w:rPr>
+        <w:t xml:space="preserve"> một kiện hàng:</w:t>
+      </w:r>
+    </w:p>
+    <w:p>
+      <w:pPr>
+        <w:pStyle w:val="oancuaDanhsach"/>
+        <w:numPr>
+          <w:ilvl w:val="0"/>
+          <w:numId w:val="15"/>
+        </w:numPr>
+        <w:rPr>
+          <w:u w:val="single"/>
+        </w:rPr>
+      </w:pPr>
+      <w:r>
+        <w:rPr>
+          <w:u w:val="single"/>
+        </w:rPr>
+        <w:t>Test</w:t>
+      </w:r>
+      <w:r>
+        <w:rPr>
+          <w:u w:val="single"/>
+        </w:rPr>
+        <w:t>:</w:t>
+      </w:r>
+    </w:p>
+    <w:p>
+      <w:pPr>
+        <w:pStyle w:val="oancuaDanhsach"/>
+        <w:ind w:left="1080"/>
+        <w:rPr>
+          <w:u w:val="single"/>
+        </w:rPr>
+      </w:pPr>
+      <w:r>
+        <w:drawing>
+          <wp:inline distT="0" distB="0" distL="0" distR="0" wp14:anchorId="0FE38C32" wp14:editId="2786192E">
+            <wp:extent cx="5467350" cy="7315200"/>
+            <wp:effectExtent l="0" t="0" r="0" b="0"/>
+            <wp:docPr id="32" name="Hình ảnh 32"/>
+            <wp:cNvGraphicFramePr>
+              <a:graphicFrameLocks xmlns:a="http://schemas.openxmlformats.org/drawingml/2006/main" noChangeAspect="1"/>
+            </wp:cNvGraphicFramePr>
+            <a:graphic xmlns:a="http://schemas.openxmlformats.org/drawingml/2006/main">
+              <a:graphicData uri="http://schemas.openxmlformats.org/drawingml/2006/picture">
+                <pic:pic xmlns:pic="http://schemas.openxmlformats.org/drawingml/2006/picture">
+                  <pic:nvPicPr>
+                    <pic:cNvPr id="1" name=""/>
+                    <pic:cNvPicPr/>
+                  </pic:nvPicPr>
+                  <pic:blipFill>
+                    <a:blip r:embed="rId45"/>
+                    <a:stretch>
+                      <a:fillRect/>
+                    </a:stretch>
+                  </pic:blipFill>
+                  <pic:spPr>
+                    <a:xfrm>
+                      <a:off x="0" y="0"/>
+                      <a:ext cx="5467350" cy="7315200"/>
+                    </a:xfrm>
+                    <a:prstGeom prst="rect">
+                      <a:avLst/>
+                    </a:prstGeom>
+                  </pic:spPr>
+                </pic:pic>
+              </a:graphicData>
+            </a:graphic>
+          </wp:inline>
+        </w:drawing>
+      </w:r>
+    </w:p>
+    <w:p>
+      <w:pPr>
+        <w:rPr>
+          <w:u w:val="single"/>
+        </w:rPr>
+      </w:pPr>
+      <w:r>
+        <w:rPr>
+          <w:u w:val="single"/>
+        </w:rPr>
+        <w:br w:type="page"/>
+      </w:r>
+    </w:p>
+    <w:p>
+      <w:pPr>
+        <w:pStyle w:val="oancuaDanhsach"/>
+        <w:numPr>
+          <w:ilvl w:val="0"/>
+          <w:numId w:val="15"/>
+        </w:numPr>
+        <w:rPr>
+          <w:u w:val="single"/>
+        </w:rPr>
+      </w:pPr>
+      <w:r>
+        <w:rPr>
+          <w:u w:val="single"/>
+        </w:rPr>
+        <w:lastRenderedPageBreak/>
+        <w:t>Kết quả:</w:t>
+      </w:r>
+    </w:p>
+    <w:p>
+      <w:pPr>
+        <w:pStyle w:val="oancuaDanhsach"/>
+        <w:ind w:left="1080"/>
+        <w:rPr>
+          <w:u w:val="single"/>
+        </w:rPr>
+      </w:pPr>
+      <w:r>
+        <w:drawing>
+          <wp:inline distT="0" distB="0" distL="0" distR="0" wp14:anchorId="5E80CA55" wp14:editId="0DDF09CE">
+            <wp:extent cx="5467350" cy="7315200"/>
+            <wp:effectExtent l="0" t="0" r="0" b="0"/>
+            <wp:docPr id="33" name="Hình ảnh 33"/>
+            <wp:cNvGraphicFramePr>
+              <a:graphicFrameLocks xmlns:a="http://schemas.openxmlformats.org/drawingml/2006/main" noChangeAspect="1"/>
+            </wp:cNvGraphicFramePr>
+            <a:graphic xmlns:a="http://schemas.openxmlformats.org/drawingml/2006/main">
+              <a:graphicData uri="http://schemas.openxmlformats.org/drawingml/2006/picture">
+                <pic:pic xmlns:pic="http://schemas.openxmlformats.org/drawingml/2006/picture">
+                  <pic:nvPicPr>
+                    <pic:cNvPr id="1" name=""/>
+                    <pic:cNvPicPr/>
+                  </pic:nvPicPr>
+                  <pic:blipFill>
+                    <a:blip r:embed="rId46"/>
+                    <a:stretch>
+                      <a:fillRect/>
+                    </a:stretch>
+                  </pic:blipFill>
+                  <pic:spPr>
+                    <a:xfrm>
+                      <a:off x="0" y="0"/>
+                      <a:ext cx="5467350" cy="7315200"/>
+                    </a:xfrm>
+                    <a:prstGeom prst="rect">
+                      <a:avLst/>
+                    </a:prstGeom>
+                  </pic:spPr>
+                </pic:pic>
+              </a:graphicData>
+            </a:graphic>
+          </wp:inline>
+        </w:drawing>
+      </w:r>
+    </w:p>
+    <w:p>
+      <w:pPr>
+        <w:rPr>
+          <w:u w:val="single"/>
+        </w:rPr>
+      </w:pPr>
+      <w:r>
+        <w:rPr>
+          <w:u w:val="single"/>
+        </w:rPr>
+        <w:br w:type="page"/>
+      </w:r>
+    </w:p>
+    <w:p>
+      <w:pPr>
+        <w:pStyle w:val="oancuaDanhsach"/>
+        <w:numPr>
+          <w:ilvl w:val="0"/>
+          <w:numId w:val="16"/>
+        </w:numPr>
+        <w:rPr>
+          <w:u w:val="single"/>
+        </w:rPr>
+      </w:pPr>
+      <w:r>
+        <w:rPr>
+          <w:u w:val="single"/>
+        </w:rPr>
+        <w:lastRenderedPageBreak/>
+        <w:t>Di chuyển thất bại một kiện hàng:</w:t>
+      </w:r>
+    </w:p>
+    <w:p>
+      <w:pPr>
+        <w:pStyle w:val="oancuaDanhsach"/>
+        <w:numPr>
+          <w:ilvl w:val="0"/>
+          <w:numId w:val="15"/>
+        </w:numPr>
+        <w:rPr>
+          <w:u w:val="single"/>
+        </w:rPr>
+      </w:pPr>
+      <w:r>
+        <w:rPr>
+          <w:u w:val="single"/>
+        </w:rPr>
+        <w:t>Test</w:t>
+      </w:r>
+      <w:r>
+        <w:rPr>
+          <w:u w:val="single"/>
+        </w:rPr>
+        <w:t>:</w:t>
+      </w:r>
+    </w:p>
+    <w:p>
+      <w:pPr>
+        <w:pStyle w:val="oancuaDanhsach"/>
+        <w:ind w:left="1080"/>
+        <w:rPr>
+          <w:u w:val="single"/>
+        </w:rPr>
+      </w:pPr>
+      <w:r>
+        <w:drawing>
+          <wp:inline distT="0" distB="0" distL="0" distR="0" wp14:anchorId="4087DF08" wp14:editId="3783FC6A">
+            <wp:extent cx="5391150" cy="7315200"/>
+            <wp:effectExtent l="0" t="0" r="0" b="0"/>
+            <wp:docPr id="28" name="Hình ảnh 28"/>
+            <wp:cNvGraphicFramePr>
+              <a:graphicFrameLocks xmlns:a="http://schemas.openxmlformats.org/drawingml/2006/main" noChangeAspect="1"/>
+            </wp:cNvGraphicFramePr>
+            <a:graphic xmlns:a="http://schemas.openxmlformats.org/drawingml/2006/main">
+              <a:graphicData uri="http://schemas.openxmlformats.org/drawingml/2006/picture">
+                <pic:pic xmlns:pic="http://schemas.openxmlformats.org/drawingml/2006/picture">
+                  <pic:nvPicPr>
+                    <pic:cNvPr id="1" name=""/>
+                    <pic:cNvPicPr/>
+                  </pic:nvPicPr>
+                  <pic:blipFill>
+                    <a:blip r:embed="rId47"/>
+                    <a:stretch>
+                      <a:fillRect/>
+                    </a:stretch>
+                  </pic:blipFill>
+                  <pic:spPr>
+                    <a:xfrm>
+                      <a:off x="0" y="0"/>
+                      <a:ext cx="5391150" cy="7315200"/>
+                    </a:xfrm>
+                    <a:prstGeom prst="rect">
+                      <a:avLst/>
+                    </a:prstGeom>
+                  </pic:spPr>
+                </pic:pic>
+              </a:graphicData>
+            </a:graphic>
+          </wp:inline>
+        </w:drawing>
+      </w:r>
+    </w:p>
+    <w:p>
+      <w:pPr>
+        <w:rPr>
+          <w:u w:val="single"/>
+        </w:rPr>
+      </w:pPr>
+      <w:r>
+        <w:rPr>
+          <w:u w:val="single"/>
+        </w:rPr>
+        <w:br w:type="page"/>
+      </w:r>
+    </w:p>
+    <w:p>
+      <w:pPr>
+        <w:pStyle w:val="oancuaDanhsach"/>
+        <w:numPr>
+          <w:ilvl w:val="0"/>
+          <w:numId w:val="15"/>
+        </w:numPr>
+        <w:rPr>
+          <w:u w:val="single"/>
+        </w:rPr>
+      </w:pPr>
+      <w:r>
+        <w:rPr>
+          <w:u w:val="single"/>
+        </w:rPr>
+        <w:lastRenderedPageBreak/>
+        <w:t>Test:</w:t>
+      </w:r>
+      <w:r>
+        <w:t xml:space="preserve"> </w:t>
+      </w:r>
+      <w:r>
+        <w:drawing>
+          <wp:inline distT="0" distB="0" distL="0" distR="0" wp14:anchorId="5D77456C" wp14:editId="43AF350C">
+            <wp:extent cx="5476875" cy="7315200"/>
+            <wp:effectExtent l="0" t="0" r="9525" b="0"/>
+            <wp:docPr id="31" name="Hình ảnh 31"/>
+            <wp:cNvGraphicFramePr>
+              <a:graphicFrameLocks xmlns:a="http://schemas.openxmlformats.org/drawingml/2006/main" noChangeAspect="1"/>
+            </wp:cNvGraphicFramePr>
+            <a:graphic xmlns:a="http://schemas.openxmlformats.org/drawingml/2006/main">
+              <a:graphicData uri="http://schemas.openxmlformats.org/drawingml/2006/picture">
+                <pic:pic xmlns:pic="http://schemas.openxmlformats.org/drawingml/2006/picture">
+                  <pic:nvPicPr>
+                    <pic:cNvPr id="1" name=""/>
+                    <pic:cNvPicPr/>
+                  </pic:nvPicPr>
+                  <pic:blipFill>
+                    <a:blip r:embed="rId48"/>
+                    <a:stretch>
+                      <a:fillRect/>
+                    </a:stretch>
+                  </pic:blipFill>
+                  <pic:spPr>
+                    <a:xfrm>
+                      <a:off x="0" y="0"/>
+                      <a:ext cx="5476875" cy="7315200"/>
+                    </a:xfrm>
+                    <a:prstGeom prst="rect">
+                      <a:avLst/>
+                    </a:prstGeom>
+                  </pic:spPr>
+                </pic:pic>
+              </a:graphicData>
+            </a:graphic>
+          </wp:inline>
+        </w:drawing>
+      </w:r>
+    </w:p>
+    <w:p>
+      <w:pPr>
+        <w:ind w:left="720"/>
+      </w:pPr>
     </w:p>
     <w:p>
       <w:pPr>
@@ -10122,6 +12325,7 @@
           <w:szCs w:val="34"/>
           <w:u w:val="single"/>
         </w:rPr>
+        <w:lastRenderedPageBreak/>
         <w:t>Mức độ hoàn thành đồ án:</w:t>
       </w:r>
       <w:bookmarkEnd w:id="20"/>
@@ -10815,7 +13019,7 @@
         </w:rPr>
         <w:t xml:space="preserve">Chi tiết: </w:t>
       </w:r>
-      <w:hyperlink r:id="rId27" w:history="1">
+      <w:hyperlink r:id="rId49" w:history="1">
         <w:r>
           <w:rPr>
             <w:rStyle w:val="Siuktni"/>
@@ -11537,7 +13741,7 @@
       </w:pPr>
     </w:p>
     <w:sectPr>
-      <w:footerReference w:type="default" r:id="rId28"/>
+      <w:footerReference w:type="default" r:id="rId50"/>
       <w:pgSz w:w="12240" w:h="15840"/>
       <w:pgMar w:top="1440" w:right="1440" w:bottom="1440" w:left="1440" w:header="720" w:footer="720" w:gutter="0"/>
       <w:cols w:space="720"/>
@@ -11613,7 +13817,7 @@
           <w:fldChar w:fldCharType="separate"/>
         </w:r>
         <w:r>
-          <w:t>13</w:t>
+          <w:t>31</w:t>
         </w:r>
         <w:r>
           <w:fldChar w:fldCharType="end"/>
@@ -11746,6 +13950,95 @@
     </w:lvl>
   </w:abstractNum>
   <w:abstractNum w:abstractNumId="1" w15:restartNumberingAfterBreak="0">
+    <w:nsid w:val="0F241B71"/>
+    <w:multiLevelType w:val="hybridMultilevel"/>
+    <w:tmpl w:val="770EF32A"/>
+    <w:lvl w:ilvl="0" w:tplc="0409000F">
+      <w:start w:val="1"/>
+      <w:numFmt w:val="decimal"/>
+      <w:lvlText w:val="%1."/>
+      <w:lvlJc w:val="left"/>
+      <w:pPr>
+        <w:ind w:left="720" w:hanging="360"/>
+      </w:pPr>
+      <w:rPr>
+        <w:rFonts w:hint="default"/>
+      </w:rPr>
+    </w:lvl>
+    <w:lvl w:ilvl="1" w:tplc="04090019">
+      <w:start w:val="1"/>
+      <w:numFmt w:val="lowerLetter"/>
+      <w:lvlText w:val="%2."/>
+      <w:lvlJc w:val="left"/>
+      <w:pPr>
+        <w:ind w:left="1440" w:hanging="360"/>
+      </w:pPr>
+    </w:lvl>
+    <w:lvl w:ilvl="2" w:tplc="0409001B" w:tentative="1">
+      <w:start w:val="1"/>
+      <w:numFmt w:val="lowerRoman"/>
+      <w:lvlText w:val="%3."/>
+      <w:lvlJc w:val="right"/>
+      <w:pPr>
+        <w:ind w:left="2160" w:hanging="180"/>
+      </w:pPr>
+    </w:lvl>
+    <w:lvl w:ilvl="3" w:tplc="0409000F" w:tentative="1">
+      <w:start w:val="1"/>
+      <w:numFmt w:val="decimal"/>
+      <w:lvlText w:val="%4."/>
+      <w:lvlJc w:val="left"/>
+      <w:pPr>
+        <w:ind w:left="2880" w:hanging="360"/>
+      </w:pPr>
+    </w:lvl>
+    <w:lvl w:ilvl="4" w:tplc="04090019" w:tentative="1">
+      <w:start w:val="1"/>
+      <w:numFmt w:val="lowerLetter"/>
+      <w:lvlText w:val="%5."/>
+      <w:lvlJc w:val="left"/>
+      <w:pPr>
+        <w:ind w:left="3600" w:hanging="360"/>
+      </w:pPr>
+    </w:lvl>
+    <w:lvl w:ilvl="5" w:tplc="0409001B" w:tentative="1">
+      <w:start w:val="1"/>
+      <w:numFmt w:val="lowerRoman"/>
+      <w:lvlText w:val="%6."/>
+      <w:lvlJc w:val="right"/>
+      <w:pPr>
+        <w:ind w:left="4320" w:hanging="180"/>
+      </w:pPr>
+    </w:lvl>
+    <w:lvl w:ilvl="6" w:tplc="0409000F" w:tentative="1">
+      <w:start w:val="1"/>
+      <w:numFmt w:val="decimal"/>
+      <w:lvlText w:val="%7."/>
+      <w:lvlJc w:val="left"/>
+      <w:pPr>
+        <w:ind w:left="5040" w:hanging="360"/>
+      </w:pPr>
+    </w:lvl>
+    <w:lvl w:ilvl="7" w:tplc="04090019" w:tentative="1">
+      <w:start w:val="1"/>
+      <w:numFmt w:val="lowerLetter"/>
+      <w:lvlText w:val="%8."/>
+      <w:lvlJc w:val="left"/>
+      <w:pPr>
+        <w:ind w:left="5760" w:hanging="360"/>
+      </w:pPr>
+    </w:lvl>
+    <w:lvl w:ilvl="8" w:tplc="0409001B" w:tentative="1">
+      <w:start w:val="1"/>
+      <w:numFmt w:val="lowerRoman"/>
+      <w:lvlText w:val="%9."/>
+      <w:lvlJc w:val="right"/>
+      <w:pPr>
+        <w:ind w:left="6480" w:hanging="180"/>
+      </w:pPr>
+    </w:lvl>
+  </w:abstractNum>
+  <w:abstractNum w:abstractNumId="2" w15:restartNumberingAfterBreak="0">
     <w:nsid w:val="178E583F"/>
     <w:multiLevelType w:val="hybridMultilevel"/>
     <w:tmpl w:val="42425C86"/>
@@ -11858,7 +14151,96 @@
       </w:rPr>
     </w:lvl>
   </w:abstractNum>
-  <w:abstractNum w:abstractNumId="2" w15:restartNumberingAfterBreak="0">
+  <w:abstractNum w:abstractNumId="3" w15:restartNumberingAfterBreak="0">
+    <w:nsid w:val="23A81D50"/>
+    <w:multiLevelType w:val="hybridMultilevel"/>
+    <w:tmpl w:val="9818757E"/>
+    <w:lvl w:ilvl="0" w:tplc="042A000F">
+      <w:start w:val="1"/>
+      <w:numFmt w:val="decimal"/>
+      <w:lvlText w:val="%1."/>
+      <w:lvlJc w:val="left"/>
+      <w:pPr>
+        <w:ind w:left="720" w:hanging="360"/>
+      </w:pPr>
+      <w:rPr>
+        <w:rFonts w:hint="default"/>
+      </w:rPr>
+    </w:lvl>
+    <w:lvl w:ilvl="1" w:tplc="042A0019" w:tentative="1">
+      <w:start w:val="1"/>
+      <w:numFmt w:val="lowerLetter"/>
+      <w:lvlText w:val="%2."/>
+      <w:lvlJc w:val="left"/>
+      <w:pPr>
+        <w:ind w:left="1440" w:hanging="360"/>
+      </w:pPr>
+    </w:lvl>
+    <w:lvl w:ilvl="2" w:tplc="042A001B" w:tentative="1">
+      <w:start w:val="1"/>
+      <w:numFmt w:val="lowerRoman"/>
+      <w:lvlText w:val="%3."/>
+      <w:lvlJc w:val="right"/>
+      <w:pPr>
+        <w:ind w:left="2160" w:hanging="180"/>
+      </w:pPr>
+    </w:lvl>
+    <w:lvl w:ilvl="3" w:tplc="042A000F" w:tentative="1">
+      <w:start w:val="1"/>
+      <w:numFmt w:val="decimal"/>
+      <w:lvlText w:val="%4."/>
+      <w:lvlJc w:val="left"/>
+      <w:pPr>
+        <w:ind w:left="2880" w:hanging="360"/>
+      </w:pPr>
+    </w:lvl>
+    <w:lvl w:ilvl="4" w:tplc="042A0019" w:tentative="1">
+      <w:start w:val="1"/>
+      <w:numFmt w:val="lowerLetter"/>
+      <w:lvlText w:val="%5."/>
+      <w:lvlJc w:val="left"/>
+      <w:pPr>
+        <w:ind w:left="3600" w:hanging="360"/>
+      </w:pPr>
+    </w:lvl>
+    <w:lvl w:ilvl="5" w:tplc="042A001B" w:tentative="1">
+      <w:start w:val="1"/>
+      <w:numFmt w:val="lowerRoman"/>
+      <w:lvlText w:val="%6."/>
+      <w:lvlJc w:val="right"/>
+      <w:pPr>
+        <w:ind w:left="4320" w:hanging="180"/>
+      </w:pPr>
+    </w:lvl>
+    <w:lvl w:ilvl="6" w:tplc="042A000F" w:tentative="1">
+      <w:start w:val="1"/>
+      <w:numFmt w:val="decimal"/>
+      <w:lvlText w:val="%7."/>
+      <w:lvlJc w:val="left"/>
+      <w:pPr>
+        <w:ind w:left="5040" w:hanging="360"/>
+      </w:pPr>
+    </w:lvl>
+    <w:lvl w:ilvl="7" w:tplc="042A0019" w:tentative="1">
+      <w:start w:val="1"/>
+      <w:numFmt w:val="lowerLetter"/>
+      <w:lvlText w:val="%8."/>
+      <w:lvlJc w:val="left"/>
+      <w:pPr>
+        <w:ind w:left="5760" w:hanging="360"/>
+      </w:pPr>
+    </w:lvl>
+    <w:lvl w:ilvl="8" w:tplc="042A001B" w:tentative="1">
+      <w:start w:val="1"/>
+      <w:numFmt w:val="lowerRoman"/>
+      <w:lvlText w:val="%9."/>
+      <w:lvlJc w:val="right"/>
+      <w:pPr>
+        <w:ind w:left="6480" w:hanging="180"/>
+      </w:pPr>
+    </w:lvl>
+  </w:abstractNum>
+  <w:abstractNum w:abstractNumId="4" w15:restartNumberingAfterBreak="0">
     <w:nsid w:val="261401C3"/>
     <w:multiLevelType w:val="hybridMultilevel"/>
     <w:tmpl w:val="21866BD2"/>
@@ -11970,7 +14352,7 @@
       </w:rPr>
     </w:lvl>
   </w:abstractNum>
-  <w:abstractNum w:abstractNumId="3" w15:restartNumberingAfterBreak="0">
+  <w:abstractNum w:abstractNumId="5" w15:restartNumberingAfterBreak="0">
     <w:nsid w:val="30463AC2"/>
     <w:multiLevelType w:val="hybridMultilevel"/>
     <w:tmpl w:val="45646800"/>
@@ -12059,7 +14441,7 @@
       </w:pPr>
     </w:lvl>
   </w:abstractNum>
-  <w:abstractNum w:abstractNumId="4" w15:restartNumberingAfterBreak="0">
+  <w:abstractNum w:abstractNumId="6" w15:restartNumberingAfterBreak="0">
     <w:nsid w:val="30E63458"/>
     <w:multiLevelType w:val="hybridMultilevel"/>
     <w:tmpl w:val="BA12C312"/>
@@ -12172,7 +14554,7 @@
       </w:rPr>
     </w:lvl>
   </w:abstractNum>
-  <w:abstractNum w:abstractNumId="5" w15:restartNumberingAfterBreak="0">
+  <w:abstractNum w:abstractNumId="7" w15:restartNumberingAfterBreak="0">
     <w:nsid w:val="3CA13D73"/>
     <w:multiLevelType w:val="hybridMultilevel"/>
     <w:tmpl w:val="03CE4B58"/>
@@ -12261,7 +14643,120 @@
       </w:pPr>
     </w:lvl>
   </w:abstractNum>
-  <w:abstractNum w:abstractNumId="6" w15:restartNumberingAfterBreak="0">
+  <w:abstractNum w:abstractNumId="8" w15:restartNumberingAfterBreak="0">
+    <w:nsid w:val="46E91A51"/>
+    <w:multiLevelType w:val="hybridMultilevel"/>
+    <w:tmpl w:val="0CC65924"/>
+    <w:lvl w:ilvl="0" w:tplc="6EEA9FA6">
+      <w:start w:val="1"/>
+      <w:numFmt w:val="bullet"/>
+      <w:lvlText w:val="-"/>
+      <w:lvlJc w:val="left"/>
+      <w:pPr>
+        <w:ind w:left="1080" w:hanging="360"/>
+      </w:pPr>
+      <w:rPr>
+        <w:rFonts w:ascii="Calibri" w:eastAsiaTheme="minorHAnsi" w:hAnsi="Calibri" w:cs="Calibri" w:hint="default"/>
+      </w:rPr>
+    </w:lvl>
+    <w:lvl w:ilvl="1" w:tplc="04090003" w:tentative="1">
+      <w:start w:val="1"/>
+      <w:numFmt w:val="bullet"/>
+      <w:lvlText w:val="o"/>
+      <w:lvlJc w:val="left"/>
+      <w:pPr>
+        <w:ind w:left="1800" w:hanging="360"/>
+      </w:pPr>
+      <w:rPr>
+        <w:rFonts w:ascii="Courier New" w:hAnsi="Courier New" w:cs="Courier New" w:hint="default"/>
+      </w:rPr>
+    </w:lvl>
+    <w:lvl w:ilvl="2" w:tplc="04090005" w:tentative="1">
+      <w:start w:val="1"/>
+      <w:numFmt w:val="bullet"/>
+      <w:lvlText w:val=""/>
+      <w:lvlJc w:val="left"/>
+      <w:pPr>
+        <w:ind w:left="2520" w:hanging="360"/>
+      </w:pPr>
+      <w:rPr>
+        <w:rFonts w:ascii="Wingdings" w:hAnsi="Wingdings" w:hint="default"/>
+      </w:rPr>
+    </w:lvl>
+    <w:lvl w:ilvl="3" w:tplc="04090001" w:tentative="1">
+      <w:start w:val="1"/>
+      <w:numFmt w:val="bullet"/>
+      <w:lvlText w:val=""/>
+      <w:lvlJc w:val="left"/>
+      <w:pPr>
+        <w:ind w:left="3240" w:hanging="360"/>
+      </w:pPr>
+      <w:rPr>
+        <w:rFonts w:ascii="Symbol" w:hAnsi="Symbol" w:hint="default"/>
+      </w:rPr>
+    </w:lvl>
+    <w:lvl w:ilvl="4" w:tplc="04090003" w:tentative="1">
+      <w:start w:val="1"/>
+      <w:numFmt w:val="bullet"/>
+      <w:lvlText w:val="o"/>
+      <w:lvlJc w:val="left"/>
+      <w:pPr>
+        <w:ind w:left="3960" w:hanging="360"/>
+      </w:pPr>
+      <w:rPr>
+        <w:rFonts w:ascii="Courier New" w:hAnsi="Courier New" w:cs="Courier New" w:hint="default"/>
+      </w:rPr>
+    </w:lvl>
+    <w:lvl w:ilvl="5" w:tplc="04090005" w:tentative="1">
+      <w:start w:val="1"/>
+      <w:numFmt w:val="bullet"/>
+      <w:lvlText w:val=""/>
+      <w:lvlJc w:val="left"/>
+      <w:pPr>
+        <w:ind w:left="4680" w:hanging="360"/>
+      </w:pPr>
+      <w:rPr>
+        <w:rFonts w:ascii="Wingdings" w:hAnsi="Wingdings" w:hint="default"/>
+      </w:rPr>
+    </w:lvl>
+    <w:lvl w:ilvl="6" w:tplc="04090001" w:tentative="1">
+      <w:start w:val="1"/>
+      <w:numFmt w:val="bullet"/>
+      <w:lvlText w:val=""/>
+      <w:lvlJc w:val="left"/>
+      <w:pPr>
+        <w:ind w:left="5400" w:hanging="360"/>
+      </w:pPr>
+      <w:rPr>
+        <w:rFonts w:ascii="Symbol" w:hAnsi="Symbol" w:hint="default"/>
+      </w:rPr>
+    </w:lvl>
+    <w:lvl w:ilvl="7" w:tplc="04090003" w:tentative="1">
+      <w:start w:val="1"/>
+      <w:numFmt w:val="bullet"/>
+      <w:lvlText w:val="o"/>
+      <w:lvlJc w:val="left"/>
+      <w:pPr>
+        <w:ind w:left="6120" w:hanging="360"/>
+      </w:pPr>
+      <w:rPr>
+        <w:rFonts w:ascii="Courier New" w:hAnsi="Courier New" w:cs="Courier New" w:hint="default"/>
+      </w:rPr>
+    </w:lvl>
+    <w:lvl w:ilvl="8" w:tplc="04090005" w:tentative="1">
+      <w:start w:val="1"/>
+      <w:numFmt w:val="bullet"/>
+      <w:lvlText w:val=""/>
+      <w:lvlJc w:val="left"/>
+      <w:pPr>
+        <w:ind w:left="6840" w:hanging="360"/>
+      </w:pPr>
+      <w:rPr>
+        <w:rFonts w:ascii="Wingdings" w:hAnsi="Wingdings" w:hint="default"/>
+      </w:rPr>
+    </w:lvl>
+  </w:abstractNum>
+  <w:abstractNum w:abstractNumId="9" w15:restartNumberingAfterBreak="0">
     <w:nsid w:val="4B8504BF"/>
     <w:multiLevelType w:val="hybridMultilevel"/>
     <w:tmpl w:val="BE0EC3D6"/>
@@ -12374,7 +14869,7 @@
       </w:rPr>
     </w:lvl>
   </w:abstractNum>
-  <w:abstractNum w:abstractNumId="7" w15:restartNumberingAfterBreak="0">
+  <w:abstractNum w:abstractNumId="10" w15:restartNumberingAfterBreak="0">
     <w:nsid w:val="5AAC3E98"/>
     <w:multiLevelType w:val="hybridMultilevel"/>
     <w:tmpl w:val="0A2C82C2"/>
@@ -12487,7 +14982,7 @@
       </w:rPr>
     </w:lvl>
   </w:abstractNum>
-  <w:abstractNum w:abstractNumId="8" w15:restartNumberingAfterBreak="0">
+  <w:abstractNum w:abstractNumId="11" w15:restartNumberingAfterBreak="0">
     <w:nsid w:val="65AA064C"/>
     <w:multiLevelType w:val="hybridMultilevel"/>
     <w:tmpl w:val="A500A034"/>
@@ -12600,7 +15095,7 @@
       </w:rPr>
     </w:lvl>
   </w:abstractNum>
-  <w:abstractNum w:abstractNumId="9" w15:restartNumberingAfterBreak="0">
+  <w:abstractNum w:abstractNumId="12" w15:restartNumberingAfterBreak="0">
     <w:nsid w:val="67644163"/>
     <w:multiLevelType w:val="multilevel"/>
     <w:tmpl w:val="3D52DCFC"/>
@@ -12721,7 +15216,7 @@
       </w:rPr>
     </w:lvl>
   </w:abstractNum>
-  <w:abstractNum w:abstractNumId="10" w15:restartNumberingAfterBreak="0">
+  <w:abstractNum w:abstractNumId="13" w15:restartNumberingAfterBreak="0">
     <w:nsid w:val="67B42EED"/>
     <w:multiLevelType w:val="hybridMultilevel"/>
     <w:tmpl w:val="440281BA"/>
@@ -12810,7 +15305,7 @@
       </w:pPr>
     </w:lvl>
   </w:abstractNum>
-  <w:abstractNum w:abstractNumId="11" w15:restartNumberingAfterBreak="0">
+  <w:abstractNum w:abstractNumId="14" w15:restartNumberingAfterBreak="0">
     <w:nsid w:val="6F8D38CB"/>
     <w:multiLevelType w:val="hybridMultilevel"/>
     <w:tmpl w:val="7966DA3C"/>
@@ -12922,7 +15417,7 @@
       </w:rPr>
     </w:lvl>
   </w:abstractNum>
-  <w:abstractNum w:abstractNumId="12" w15:restartNumberingAfterBreak="0">
+  <w:abstractNum w:abstractNumId="15" w15:restartNumberingAfterBreak="0">
     <w:nsid w:val="78BC1D2F"/>
     <w:multiLevelType w:val="hybridMultilevel"/>
     <w:tmpl w:val="AABC7208"/>
@@ -13035,43 +15530,52 @@
     </w:lvl>
   </w:abstractNum>
   <w:num w:numId="1">
+    <w:abstractNumId w:val="12"/>
+  </w:num>
+  <w:num w:numId="2">
     <w:abstractNumId w:val="9"/>
   </w:num>
-  <w:num w:numId="2">
+  <w:num w:numId="3">
+    <w:abstractNumId w:val="4"/>
+  </w:num>
+  <w:num w:numId="4">
+    <w:abstractNumId w:val="2"/>
+  </w:num>
+  <w:num w:numId="5">
+    <w:abstractNumId w:val="15"/>
+  </w:num>
+  <w:num w:numId="6">
     <w:abstractNumId w:val="6"/>
   </w:num>
-  <w:num w:numId="3">
-    <w:abstractNumId w:val="2"/>
-  </w:num>
-  <w:num w:numId="4">
-    <w:abstractNumId w:val="1"/>
-  </w:num>
-  <w:num w:numId="5">
-    <w:abstractNumId w:val="12"/>
-  </w:num>
-  <w:num w:numId="6">
-    <w:abstractNumId w:val="4"/>
-  </w:num>
   <w:num w:numId="7">
-    <w:abstractNumId w:val="8"/>
+    <w:abstractNumId w:val="11"/>
   </w:num>
   <w:num w:numId="8">
-    <w:abstractNumId w:val="7"/>
+    <w:abstractNumId w:val="10"/>
   </w:num>
   <w:num w:numId="9">
-    <w:abstractNumId w:val="10"/>
+    <w:abstractNumId w:val="13"/>
   </w:num>
   <w:num w:numId="10">
-    <w:abstractNumId w:val="5"/>
+    <w:abstractNumId w:val="7"/>
   </w:num>
   <w:num w:numId="11">
     <w:abstractNumId w:val="0"/>
   </w:num>
   <w:num w:numId="12">
-    <w:abstractNumId w:val="3"/>
+    <w:abstractNumId w:val="5"/>
   </w:num>
   <w:num w:numId="13">
-    <w:abstractNumId w:val="11"/>
+    <w:abstractNumId w:val="14"/>
+  </w:num>
+  <w:num w:numId="14">
+    <w:abstractNumId w:val="1"/>
+  </w:num>
+  <w:num w:numId="15">
+    <w:abstractNumId w:val="8"/>
+  </w:num>
+  <w:num w:numId="16">
+    <w:abstractNumId w:val="3"/>
   </w:num>
 </w:numbering>
 </file>
@@ -14184,7 +16688,7 @@
 </file>
 
 <file path=customXml/itemProps1.xml><?xml version="1.0" encoding="utf-8"?>
-<ds:datastoreItem xmlns:ds="http://schemas.openxmlformats.org/officeDocument/2006/customXml" ds:itemID="{D2DCB52A-C12F-4F97-8EE5-CB8B27171EA9}">
+<ds:datastoreItem xmlns:ds="http://schemas.openxmlformats.org/officeDocument/2006/customXml" ds:itemID="{9A19127E-3334-44B9-8DAF-258F2AB0358C}">
   <ds:schemaRefs>
     <ds:schemaRef ds:uri="http://schemas.openxmlformats.org/officeDocument/2006/bibliography"/>
   </ds:schemaRefs>

</xml_diff>